<commit_message>
Last Update 24-09-2018 20:22:18.91
</commit_message>
<xml_diff>
--- a/Question Bank with Keys/Unit - 4 - Keys.docx
+++ b/Question Bank with Keys/Unit - 4 - Keys.docx
@@ -90,6 +90,7 @@
     </w:p>
     <w:p>
       <w:pPr>
+        <w:jc w:val="both"/>
         <w:rPr>
           <w:rFonts w:ascii="Times New Roman" w:hAnsi="Times New Roman" w:cs="Times New Roman"/>
           <w:b/>
@@ -113,6 +114,7 @@
     </w:p>
     <w:p>
       <w:pPr>
+        <w:jc w:val="both"/>
         <w:rPr>
           <w:rFonts w:ascii="Times New Roman" w:hAnsi="Times New Roman" w:cs="Times New Roman"/>
           <w:b/>
@@ -125,6 +127,7 @@
     </w:p>
     <w:p>
       <w:pPr>
+        <w:jc w:val="both"/>
         <w:rPr>
           <w:rFonts w:ascii="Times New Roman" w:hAnsi="Times New Roman" w:cs="Times New Roman"/>
           <w:b/>
@@ -148,7 +151,7 @@
     </w:p>
     <w:p>
       <w:pPr>
-        <w:jc w:val="center"/>
+        <w:jc w:val="both"/>
         <w:rPr>
           <w:rFonts w:ascii="Times New Roman" w:hAnsi="Times New Roman" w:cs="Times New Roman"/>
           <w:sz w:val="24"/>
@@ -164,22 +167,111 @@
           <w:ilvl w:val="0"/>
           <w:numId w:val="33"/>
         </w:numPr>
-        <w:rPr>
-          <w:rFonts w:ascii="Times New Roman" w:hAnsi="Times New Roman" w:cs="Times New Roman"/>
-          <w:sz w:val="24"/>
-          <w:szCs w:val="24"/>
-          <w:lang w:val="en-IN"/>
-        </w:rPr>
-      </w:pPr>
-      <w:r>
-        <w:rPr>
-          <w:rFonts w:ascii="Times New Roman" w:hAnsi="Times New Roman" w:cs="Times New Roman"/>
+        <w:jc w:val="both"/>
+        <w:rPr>
+          <w:rFonts w:ascii="Times New Roman" w:hAnsi="Times New Roman" w:cs="Times New Roman"/>
+          <w:b/>
+          <w:bCs/>
+          <w:sz w:val="24"/>
+          <w:szCs w:val="24"/>
+          <w:lang w:val="en-IN"/>
+        </w:rPr>
+      </w:pPr>
+      <w:r>
+        <w:rPr>
+          <w:rFonts w:ascii="Times New Roman" w:hAnsi="Times New Roman" w:cs="Times New Roman"/>
+          <w:b/>
+          <w:bCs/>
           <w:sz w:val="24"/>
           <w:szCs w:val="24"/>
           <w:lang w:val="en-IN"/>
         </w:rPr>
         <w:t>Define Threads.</w:t>
       </w:r>
+    </w:p>
+    <w:p>
+      <w:pPr>
+        <w:pStyle w:val="ListParagraph"/>
+        <w:ind w:left="1080"/>
+        <w:jc w:val="both"/>
+        <w:rPr>
+          <w:rFonts w:ascii="Times New Roman" w:hAnsi="Times New Roman" w:cs="Times New Roman"/>
+          <w:sz w:val="24"/>
+          <w:szCs w:val="24"/>
+          <w:lang w:val="en-IN"/>
+        </w:rPr>
+      </w:pPr>
+    </w:p>
+    <w:p>
+      <w:pPr>
+        <w:pStyle w:val="ListParagraph"/>
+        <w:ind w:left="1080"/>
+        <w:jc w:val="both"/>
+        <w:rPr>
+          <w:rFonts w:ascii="Times New Roman" w:hAnsi="Times New Roman" w:cs="Times New Roman"/>
+          <w:sz w:val="24"/>
+          <w:szCs w:val="24"/>
+          <w:lang w:val="en-IN"/>
+        </w:rPr>
+      </w:pPr>
+      <w:r>
+        <w:rPr>
+          <w:rFonts w:ascii="Times New Roman" w:hAnsi="Times New Roman" w:cs="Times New Roman"/>
+          <w:sz w:val="24"/>
+          <w:szCs w:val="24"/>
+          <w:lang w:val="en-IN"/>
+        </w:rPr>
+        <w:t>A thread is a lightweight sub-process, t</w:t>
+      </w:r>
+      <w:r>
+        <w:rPr>
+          <w:rFonts w:ascii="Times New Roman" w:hAnsi="Times New Roman" w:cs="Times New Roman"/>
+          <w:sz w:val="24"/>
+          <w:szCs w:val="24"/>
+          <w:lang w:val="en-IN"/>
+        </w:rPr>
+        <w:t xml:space="preserve">he smallest unit of processing. </w:t>
+      </w:r>
+      <w:r>
+        <w:rPr>
+          <w:rFonts w:ascii="Times New Roman" w:hAnsi="Times New Roman" w:cs="Times New Roman"/>
+          <w:sz w:val="24"/>
+          <w:szCs w:val="24"/>
+          <w:lang w:val="en-IN"/>
+        </w:rPr>
+        <w:t>Multiprocessing and multithreading, both are used to achieve multitasking.</w:t>
+      </w:r>
+      <w:r>
+        <w:rPr>
+          <w:rFonts w:ascii="Times New Roman" w:hAnsi="Times New Roman" w:cs="Times New Roman"/>
+          <w:sz w:val="24"/>
+          <w:szCs w:val="24"/>
+          <w:lang w:val="en-IN"/>
+        </w:rPr>
+        <w:t xml:space="preserve"> </w:t>
+      </w:r>
+      <w:r>
+        <w:rPr>
+          <w:rFonts w:ascii="Times New Roman" w:hAnsi="Times New Roman" w:cs="Times New Roman"/>
+          <w:sz w:val="24"/>
+          <w:szCs w:val="24"/>
+          <w:lang w:val="en-IN"/>
+        </w:rPr>
+        <w:t>It shares the same memory area. Context switching between thread is faster.</w:t>
+      </w:r>
+    </w:p>
+    <w:p>
+      <w:pPr>
+        <w:pStyle w:val="ListParagraph"/>
+        <w:ind w:left="1080"/>
+        <w:jc w:val="both"/>
+        <w:rPr>
+          <w:rFonts w:ascii="Times New Roman" w:hAnsi="Times New Roman" w:cs="Times New Roman"/>
+          <w:sz w:val="24"/>
+          <w:szCs w:val="24"/>
+          <w:lang w:val="en-IN"/>
+        </w:rPr>
+      </w:pPr>
     </w:p>
     <w:p>
       <w:pPr>
@@ -188,22 +280,178 @@
           <w:ilvl w:val="0"/>
           <w:numId w:val="33"/>
         </w:numPr>
-        <w:rPr>
-          <w:rFonts w:ascii="Times New Roman" w:hAnsi="Times New Roman" w:cs="Times New Roman"/>
-          <w:sz w:val="24"/>
-          <w:szCs w:val="24"/>
-          <w:lang w:val="en-IN"/>
-        </w:rPr>
-      </w:pPr>
-      <w:r>
-        <w:rPr>
-          <w:rFonts w:ascii="Times New Roman" w:hAnsi="Times New Roman" w:cs="Times New Roman"/>
+        <w:jc w:val="both"/>
+        <w:rPr>
+          <w:rFonts w:ascii="Times New Roman" w:hAnsi="Times New Roman" w:cs="Times New Roman"/>
+          <w:b/>
+          <w:bCs/>
+          <w:sz w:val="24"/>
+          <w:szCs w:val="24"/>
+          <w:lang w:val="en-IN"/>
+        </w:rPr>
+      </w:pPr>
+      <w:r>
+        <w:rPr>
+          <w:rFonts w:ascii="Times New Roman" w:hAnsi="Times New Roman" w:cs="Times New Roman"/>
+          <w:b/>
+          <w:bCs/>
           <w:sz w:val="24"/>
           <w:szCs w:val="24"/>
           <w:lang w:val="en-IN"/>
         </w:rPr>
         <w:t>List the life cycle stages of thread.</w:t>
       </w:r>
+    </w:p>
+    <w:p>
+      <w:pPr>
+        <w:pStyle w:val="ListParagraph"/>
+        <w:ind w:left="1080"/>
+        <w:jc w:val="both"/>
+        <w:rPr>
+          <w:rFonts w:ascii="Times New Roman" w:hAnsi="Times New Roman" w:cs="Times New Roman"/>
+          <w:sz w:val="24"/>
+          <w:szCs w:val="24"/>
+          <w:lang w:val="en-IN"/>
+        </w:rPr>
+      </w:pPr>
+    </w:p>
+    <w:p>
+      <w:pPr>
+        <w:pStyle w:val="ListParagraph"/>
+        <w:numPr>
+          <w:ilvl w:val="0"/>
+          <w:numId w:val="34"/>
+        </w:numPr>
+        <w:jc w:val="both"/>
+        <w:rPr>
+          <w:rFonts w:ascii="Times New Roman" w:hAnsi="Times New Roman" w:cs="Times New Roman"/>
+          <w:sz w:val="24"/>
+          <w:szCs w:val="24"/>
+          <w:lang w:val="en-IN"/>
+        </w:rPr>
+      </w:pPr>
+      <w:r>
+        <w:rPr>
+          <w:rFonts w:ascii="Times New Roman" w:hAnsi="Times New Roman" w:cs="Times New Roman"/>
+          <w:sz w:val="24"/>
+          <w:szCs w:val="24"/>
+          <w:lang w:val="en-IN"/>
+        </w:rPr>
+        <w:t>Create</w:t>
+      </w:r>
+    </w:p>
+    <w:p>
+      <w:pPr>
+        <w:pStyle w:val="ListParagraph"/>
+        <w:numPr>
+          <w:ilvl w:val="0"/>
+          <w:numId w:val="34"/>
+        </w:numPr>
+        <w:jc w:val="both"/>
+        <w:rPr>
+          <w:rFonts w:ascii="Times New Roman" w:hAnsi="Times New Roman" w:cs="Times New Roman"/>
+          <w:sz w:val="24"/>
+          <w:szCs w:val="24"/>
+          <w:lang w:val="en-IN"/>
+        </w:rPr>
+      </w:pPr>
+      <w:r>
+        <w:rPr>
+          <w:rFonts w:ascii="Times New Roman" w:hAnsi="Times New Roman" w:cs="Times New Roman"/>
+          <w:sz w:val="24"/>
+          <w:szCs w:val="24"/>
+          <w:lang w:val="en-IN"/>
+        </w:rPr>
+        <w:t>Runnable</w:t>
+      </w:r>
+    </w:p>
+    <w:p>
+      <w:pPr>
+        <w:pStyle w:val="ListParagraph"/>
+        <w:numPr>
+          <w:ilvl w:val="0"/>
+          <w:numId w:val="34"/>
+        </w:numPr>
+        <w:jc w:val="both"/>
+        <w:rPr>
+          <w:rFonts w:ascii="Times New Roman" w:hAnsi="Times New Roman" w:cs="Times New Roman"/>
+          <w:sz w:val="24"/>
+          <w:szCs w:val="24"/>
+          <w:lang w:val="en-IN"/>
+        </w:rPr>
+      </w:pPr>
+      <w:r>
+        <w:rPr>
+          <w:rFonts w:ascii="Times New Roman" w:hAnsi="Times New Roman" w:cs="Times New Roman"/>
+          <w:sz w:val="24"/>
+          <w:szCs w:val="24"/>
+          <w:lang w:val="en-IN"/>
+        </w:rPr>
+        <w:t>Running</w:t>
+      </w:r>
+    </w:p>
+    <w:p>
+      <w:pPr>
+        <w:pStyle w:val="ListParagraph"/>
+        <w:numPr>
+          <w:ilvl w:val="0"/>
+          <w:numId w:val="34"/>
+        </w:numPr>
+        <w:jc w:val="both"/>
+        <w:rPr>
+          <w:rFonts w:ascii="Times New Roman" w:hAnsi="Times New Roman" w:cs="Times New Roman"/>
+          <w:sz w:val="24"/>
+          <w:szCs w:val="24"/>
+          <w:lang w:val="en-IN"/>
+        </w:rPr>
+      </w:pPr>
+      <w:r>
+        <w:rPr>
+          <w:rFonts w:ascii="Times New Roman" w:hAnsi="Times New Roman" w:cs="Times New Roman"/>
+          <w:sz w:val="24"/>
+          <w:szCs w:val="24"/>
+          <w:lang w:val="en-IN"/>
+        </w:rPr>
+        <w:t>Non Runable</w:t>
+      </w:r>
+    </w:p>
+    <w:p>
+      <w:pPr>
+        <w:pStyle w:val="ListParagraph"/>
+        <w:numPr>
+          <w:ilvl w:val="0"/>
+          <w:numId w:val="34"/>
+        </w:numPr>
+        <w:jc w:val="both"/>
+        <w:rPr>
+          <w:rFonts w:ascii="Times New Roman" w:hAnsi="Times New Roman" w:cs="Times New Roman"/>
+          <w:sz w:val="24"/>
+          <w:szCs w:val="24"/>
+          <w:lang w:val="en-IN"/>
+        </w:rPr>
+      </w:pPr>
+      <w:r>
+        <w:rPr>
+          <w:rFonts w:ascii="Times New Roman" w:hAnsi="Times New Roman" w:cs="Times New Roman"/>
+          <w:sz w:val="24"/>
+          <w:szCs w:val="24"/>
+          <w:lang w:val="en-IN"/>
+        </w:rPr>
+        <w:t xml:space="preserve">Terminated </w:t>
+      </w:r>
+    </w:p>
+    <w:p>
+      <w:pPr>
+        <w:pStyle w:val="ListParagraph"/>
+        <w:ind w:left="1080"/>
+        <w:jc w:val="both"/>
+        <w:rPr>
+          <w:rFonts w:ascii="Times New Roman" w:hAnsi="Times New Roman" w:cs="Times New Roman"/>
+          <w:sz w:val="24"/>
+          <w:szCs w:val="24"/>
+          <w:lang w:val="en-IN"/>
+        </w:rPr>
+      </w:pPr>
     </w:p>
     <w:p>
       <w:pPr>
@@ -212,22 +460,109 @@
           <w:ilvl w:val="0"/>
           <w:numId w:val="33"/>
         </w:numPr>
-        <w:rPr>
-          <w:rFonts w:ascii="Times New Roman" w:hAnsi="Times New Roman" w:cs="Times New Roman"/>
-          <w:sz w:val="24"/>
-          <w:szCs w:val="24"/>
-          <w:lang w:val="en-IN"/>
-        </w:rPr>
-      </w:pPr>
-      <w:r>
-        <w:rPr>
-          <w:rFonts w:ascii="Times New Roman" w:hAnsi="Times New Roman" w:cs="Times New Roman"/>
+        <w:jc w:val="both"/>
+        <w:rPr>
+          <w:rFonts w:ascii="Times New Roman" w:hAnsi="Times New Roman" w:cs="Times New Roman"/>
+          <w:b/>
+          <w:bCs/>
+          <w:sz w:val="24"/>
+          <w:szCs w:val="24"/>
+          <w:lang w:val="en-IN"/>
+        </w:rPr>
+      </w:pPr>
+      <w:r>
+        <w:rPr>
+          <w:rFonts w:ascii="Times New Roman" w:hAnsi="Times New Roman" w:cs="Times New Roman"/>
+          <w:b/>
+          <w:bCs/>
           <w:sz w:val="24"/>
           <w:szCs w:val="24"/>
           <w:lang w:val="en-IN"/>
         </w:rPr>
         <w:t>What are all the advantages of usages of threads?</w:t>
       </w:r>
+    </w:p>
+    <w:p>
+      <w:pPr>
+        <w:pStyle w:val="ListParagraph"/>
+        <w:ind w:left="1080"/>
+        <w:jc w:val="both"/>
+        <w:rPr>
+          <w:rFonts w:ascii="Times New Roman" w:hAnsi="Times New Roman" w:cs="Times New Roman"/>
+          <w:sz w:val="24"/>
+          <w:szCs w:val="24"/>
+          <w:lang w:val="en-IN"/>
+        </w:rPr>
+      </w:pPr>
+    </w:p>
+    <w:p>
+      <w:pPr>
+        <w:pStyle w:val="ListParagraph"/>
+        <w:ind w:left="1080"/>
+        <w:jc w:val="both"/>
+        <w:rPr>
+          <w:rFonts w:ascii="Times New Roman" w:hAnsi="Times New Roman" w:cs="Times New Roman"/>
+          <w:sz w:val="24"/>
+          <w:szCs w:val="24"/>
+          <w:lang w:val="en-IN"/>
+        </w:rPr>
+      </w:pPr>
+      <w:r>
+        <w:rPr>
+          <w:rFonts w:ascii="Times New Roman" w:hAnsi="Times New Roman" w:cs="Times New Roman"/>
+          <w:sz w:val="24"/>
+          <w:szCs w:val="24"/>
+          <w:lang w:val="en-IN"/>
+        </w:rPr>
+        <w:t>It doesn't block the user because threads are independent and you can perform multiple operations at the same time.</w:t>
+      </w:r>
+      <w:r>
+        <w:rPr>
+          <w:rFonts w:ascii="Times New Roman" w:hAnsi="Times New Roman" w:cs="Times New Roman"/>
+          <w:sz w:val="24"/>
+          <w:szCs w:val="24"/>
+          <w:lang w:val="en-IN"/>
+        </w:rPr>
+        <w:t xml:space="preserve"> </w:t>
+      </w:r>
+      <w:r>
+        <w:rPr>
+          <w:rFonts w:ascii="Times New Roman" w:hAnsi="Times New Roman" w:cs="Times New Roman"/>
+          <w:sz w:val="24"/>
+          <w:szCs w:val="24"/>
+          <w:lang w:val="en-IN"/>
+        </w:rPr>
+        <w:t>We can perform many operations together, so it saves time.</w:t>
+      </w:r>
+      <w:r>
+        <w:rPr>
+          <w:rFonts w:ascii="Times New Roman" w:hAnsi="Times New Roman" w:cs="Times New Roman"/>
+          <w:sz w:val="24"/>
+          <w:szCs w:val="24"/>
+          <w:lang w:val="en-IN"/>
+        </w:rPr>
+        <w:t xml:space="preserve"> </w:t>
+      </w:r>
+      <w:r>
+        <w:rPr>
+          <w:rFonts w:ascii="Times New Roman" w:hAnsi="Times New Roman" w:cs="Times New Roman"/>
+          <w:sz w:val="24"/>
+          <w:szCs w:val="24"/>
+          <w:lang w:val="en-IN"/>
+        </w:rPr>
+        <w:t>Threads are independent, so it doesn't affect other threads if an exception occurs in a single thread.</w:t>
+      </w:r>
+    </w:p>
+    <w:p>
+      <w:pPr>
+        <w:jc w:val="both"/>
+        <w:rPr>
+          <w:rFonts w:ascii="Times New Roman" w:hAnsi="Times New Roman" w:cs="Times New Roman"/>
+          <w:sz w:val="24"/>
+          <w:szCs w:val="24"/>
+          <w:lang w:val="en-IN"/>
+        </w:rPr>
+      </w:pPr>
     </w:p>
     <w:p>
       <w:pPr>
@@ -236,22 +571,156 @@
           <w:ilvl w:val="0"/>
           <w:numId w:val="33"/>
         </w:numPr>
-        <w:rPr>
-          <w:rFonts w:ascii="Times New Roman" w:hAnsi="Times New Roman" w:cs="Times New Roman"/>
-          <w:sz w:val="24"/>
-          <w:szCs w:val="24"/>
-          <w:lang w:val="en-IN"/>
-        </w:rPr>
-      </w:pPr>
-      <w:r>
-        <w:rPr>
-          <w:rFonts w:ascii="Times New Roman" w:hAnsi="Times New Roman" w:cs="Times New Roman"/>
+        <w:jc w:val="both"/>
+        <w:rPr>
+          <w:rFonts w:ascii="Times New Roman" w:hAnsi="Times New Roman" w:cs="Times New Roman"/>
+          <w:b/>
+          <w:bCs/>
+          <w:sz w:val="24"/>
+          <w:szCs w:val="24"/>
+          <w:lang w:val="en-IN"/>
+        </w:rPr>
+      </w:pPr>
+      <w:r>
+        <w:rPr>
+          <w:rFonts w:ascii="Times New Roman" w:hAnsi="Times New Roman" w:cs="Times New Roman"/>
+          <w:b/>
+          <w:bCs/>
           <w:sz w:val="24"/>
           <w:szCs w:val="24"/>
           <w:lang w:val="en-IN"/>
         </w:rPr>
         <w:t>Define multitasking system.</w:t>
       </w:r>
+    </w:p>
+    <w:p>
+      <w:pPr>
+        <w:pStyle w:val="ListParagraph"/>
+        <w:ind w:left="1080"/>
+        <w:jc w:val="both"/>
+        <w:rPr>
+          <w:rFonts w:ascii="Times New Roman" w:hAnsi="Times New Roman" w:cs="Times New Roman"/>
+          <w:sz w:val="24"/>
+          <w:szCs w:val="24"/>
+          <w:lang w:val="en-IN"/>
+        </w:rPr>
+      </w:pPr>
+    </w:p>
+    <w:p>
+      <w:pPr>
+        <w:pStyle w:val="ListParagraph"/>
+        <w:ind w:left="1080"/>
+        <w:jc w:val="both"/>
+        <w:rPr>
+          <w:rFonts w:ascii="Times New Roman" w:hAnsi="Times New Roman" w:cs="Times New Roman"/>
+          <w:sz w:val="24"/>
+          <w:szCs w:val="24"/>
+          <w:lang w:val="en-IN"/>
+        </w:rPr>
+      </w:pPr>
+      <w:r>
+        <w:rPr>
+          <w:rFonts w:ascii="Times New Roman" w:hAnsi="Times New Roman" w:cs="Times New Roman"/>
+          <w:sz w:val="24"/>
+          <w:szCs w:val="24"/>
+          <w:lang w:val="en-IN"/>
+        </w:rPr>
+        <w:t xml:space="preserve">In multitasking system </w:t>
+      </w:r>
+      <w:r>
+        <w:rPr>
+          <w:rFonts w:ascii="Times New Roman" w:hAnsi="Times New Roman" w:cs="Times New Roman"/>
+          <w:sz w:val="24"/>
+          <w:szCs w:val="24"/>
+          <w:lang w:val="en-IN"/>
+        </w:rPr>
+        <w:t>Each program can have n number of task’s.</w:t>
+      </w:r>
+      <w:r>
+        <w:rPr>
+          <w:rFonts w:ascii="Times New Roman" w:hAnsi="Times New Roman" w:cs="Times New Roman"/>
+          <w:sz w:val="24"/>
+          <w:szCs w:val="24"/>
+          <w:lang w:val="en-IN"/>
+        </w:rPr>
+        <w:t xml:space="preserve"> </w:t>
+      </w:r>
+      <w:r>
+        <w:rPr>
+          <w:rFonts w:ascii="Times New Roman" w:hAnsi="Times New Roman" w:cs="Times New Roman"/>
+          <w:sz w:val="24"/>
+          <w:szCs w:val="24"/>
+          <w:lang w:val="en-IN"/>
+        </w:rPr>
+        <w:t>Similar to multi programming but a part of a program [task] gets executed instead of whole program.</w:t>
+      </w:r>
+      <w:r>
+        <w:rPr>
+          <w:rFonts w:ascii="Times New Roman" w:hAnsi="Times New Roman" w:cs="Times New Roman"/>
+          <w:sz w:val="24"/>
+          <w:szCs w:val="24"/>
+          <w:lang w:val="en-IN"/>
+        </w:rPr>
+        <w:t xml:space="preserve"> </w:t>
+      </w:r>
+      <w:r>
+        <w:rPr>
+          <w:rFonts w:ascii="Times New Roman" w:hAnsi="Times New Roman" w:cs="Times New Roman"/>
+          <w:sz w:val="24"/>
+          <w:szCs w:val="24"/>
+          <w:lang w:val="en-IN"/>
+        </w:rPr>
+        <w:t>Single CPU performs multiple tas</w:t>
+      </w:r>
+      <w:r>
+        <w:rPr>
+          <w:rFonts w:ascii="Times New Roman" w:hAnsi="Times New Roman" w:cs="Times New Roman"/>
+          <w:sz w:val="24"/>
+          <w:szCs w:val="24"/>
+          <w:lang w:val="en-IN"/>
+        </w:rPr>
+        <w:t>k based context switching</w:t>
+      </w:r>
+      <w:r>
+        <w:rPr>
+          <w:rFonts w:ascii="Times New Roman" w:hAnsi="Times New Roman" w:cs="Times New Roman"/>
+          <w:sz w:val="24"/>
+          <w:szCs w:val="24"/>
+          <w:lang w:val="en-IN"/>
+        </w:rPr>
+        <w:t>.</w:t>
+      </w:r>
+      <w:r>
+        <w:rPr>
+          <w:rFonts w:ascii="Times New Roman" w:hAnsi="Times New Roman" w:cs="Times New Roman"/>
+          <w:sz w:val="24"/>
+          <w:szCs w:val="24"/>
+          <w:lang w:val="en-IN"/>
+        </w:rPr>
+        <w:t xml:space="preserve"> </w:t>
+      </w:r>
+      <w:r>
+        <w:rPr>
+          <w:rFonts w:ascii="Times New Roman" w:hAnsi="Times New Roman" w:cs="Times New Roman"/>
+          <w:sz w:val="24"/>
+          <w:szCs w:val="24"/>
+          <w:lang w:val="en-IN"/>
+        </w:rPr>
+        <w:t>Task is sub unit for whole program can be compared to single thread.</w:t>
+      </w:r>
+    </w:p>
+    <w:p>
+      <w:pPr>
+        <w:pStyle w:val="ListParagraph"/>
+        <w:ind w:left="1080"/>
+        <w:jc w:val="both"/>
+        <w:rPr>
+          <w:rFonts w:ascii="Times New Roman" w:hAnsi="Times New Roman" w:cs="Times New Roman"/>
+          <w:sz w:val="24"/>
+          <w:szCs w:val="24"/>
+          <w:lang w:val="en-IN"/>
+        </w:rPr>
+      </w:pPr>
     </w:p>
     <w:p>
       <w:pPr>
@@ -260,21 +729,231 @@
           <w:ilvl w:val="0"/>
           <w:numId w:val="33"/>
         </w:numPr>
-        <w:rPr>
-          <w:rFonts w:ascii="Times New Roman" w:hAnsi="Times New Roman" w:cs="Times New Roman"/>
-          <w:sz w:val="24"/>
-          <w:szCs w:val="24"/>
-          <w:lang w:val="en-IN"/>
-        </w:rPr>
-      </w:pPr>
-      <w:r>
-        <w:rPr>
-          <w:rFonts w:ascii="Times New Roman" w:hAnsi="Times New Roman" w:cs="Times New Roman"/>
+        <w:jc w:val="both"/>
+        <w:rPr>
+          <w:rFonts w:ascii="Times New Roman" w:hAnsi="Times New Roman" w:cs="Times New Roman"/>
+          <w:b/>
+          <w:bCs/>
+          <w:sz w:val="24"/>
+          <w:szCs w:val="24"/>
+          <w:lang w:val="en-IN"/>
+        </w:rPr>
+      </w:pPr>
+      <w:r>
+        <w:rPr>
+          <w:rFonts w:ascii="Times New Roman" w:hAnsi="Times New Roman" w:cs="Times New Roman"/>
+          <w:b/>
+          <w:bCs/>
           <w:sz w:val="24"/>
           <w:szCs w:val="24"/>
           <w:lang w:val="en-IN"/>
         </w:rPr>
         <w:t>Give a short note on Runnable and Running stages of thread.</w:t>
+      </w:r>
+    </w:p>
+    <w:p>
+      <w:pPr>
+        <w:pStyle w:val="ListParagraph"/>
+        <w:ind w:left="1080"/>
+        <w:jc w:val="both"/>
+        <w:rPr>
+          <w:rFonts w:ascii="Times New Roman" w:hAnsi="Times New Roman" w:cs="Times New Roman"/>
+          <w:sz w:val="24"/>
+          <w:szCs w:val="24"/>
+          <w:lang w:val="en-IN"/>
+        </w:rPr>
+      </w:pPr>
+    </w:p>
+    <w:p>
+      <w:pPr>
+        <w:pStyle w:val="ListParagraph"/>
+        <w:ind w:left="1080"/>
+        <w:jc w:val="both"/>
+        <w:rPr>
+          <w:rFonts w:ascii="Times New Roman" w:hAnsi="Times New Roman" w:cs="Times New Roman"/>
+          <w:b/>
+          <w:bCs/>
+          <w:i/>
+          <w:iCs/>
+          <w:sz w:val="24"/>
+          <w:szCs w:val="24"/>
+          <w:lang w:val="en-IN"/>
+        </w:rPr>
+      </w:pPr>
+      <w:r>
+        <w:rPr>
+          <w:rFonts w:ascii="Times New Roman" w:hAnsi="Times New Roman" w:cs="Times New Roman"/>
+          <w:b/>
+          <w:bCs/>
+          <w:i/>
+          <w:iCs/>
+          <w:sz w:val="24"/>
+          <w:szCs w:val="24"/>
+          <w:lang w:val="en-IN"/>
+        </w:rPr>
+        <w:t>Runnable:</w:t>
+      </w:r>
+    </w:p>
+    <w:p>
+      <w:pPr>
+        <w:pStyle w:val="ListParagraph"/>
+        <w:ind w:left="1080"/>
+        <w:jc w:val="both"/>
+        <w:rPr>
+          <w:rFonts w:ascii="Times New Roman" w:hAnsi="Times New Roman" w:cs="Times New Roman"/>
+          <w:sz w:val="24"/>
+          <w:szCs w:val="24"/>
+          <w:lang w:val="en-IN"/>
+        </w:rPr>
+      </w:pPr>
+    </w:p>
+    <w:p>
+      <w:pPr>
+        <w:pStyle w:val="ListParagraph"/>
+        <w:ind w:left="1080"/>
+        <w:jc w:val="both"/>
+        <w:rPr>
+          <w:rFonts w:ascii="Times New Roman" w:hAnsi="Times New Roman" w:cs="Times New Roman"/>
+          <w:sz w:val="24"/>
+          <w:szCs w:val="24"/>
+          <w:lang w:val="en-IN"/>
+        </w:rPr>
+      </w:pPr>
+      <w:r>
+        <w:rPr>
+          <w:rFonts w:ascii="Times New Roman" w:hAnsi="Times New Roman" w:cs="Times New Roman"/>
+          <w:sz w:val="24"/>
+          <w:szCs w:val="24"/>
+          <w:lang w:val="en-IN"/>
+        </w:rPr>
+        <w:t>The thread is in runnable state after invocation of start() method, but the thread scheduler has not selected it to be the running thread.</w:t>
+      </w:r>
+      <w:r>
+        <w:rPr>
+          <w:rFonts w:ascii="Times New Roman" w:hAnsi="Times New Roman" w:cs="Times New Roman"/>
+          <w:sz w:val="24"/>
+          <w:szCs w:val="24"/>
+          <w:lang w:val="en-IN"/>
+        </w:rPr>
+        <w:t xml:space="preserve"> It simply announces to scheduler that thread is ready to run.</w:t>
+      </w:r>
+    </w:p>
+    <w:p>
+      <w:pPr>
+        <w:pStyle w:val="ListParagraph"/>
+        <w:ind w:left="1080"/>
+        <w:jc w:val="both"/>
+        <w:rPr>
+          <w:rFonts w:ascii="Times New Roman" w:hAnsi="Times New Roman" w:cs="Times New Roman"/>
+          <w:sz w:val="24"/>
+          <w:szCs w:val="24"/>
+          <w:lang w:val="en-IN"/>
+        </w:rPr>
+      </w:pPr>
+    </w:p>
+    <w:p>
+      <w:pPr>
+        <w:pStyle w:val="ListParagraph"/>
+        <w:ind w:left="1080"/>
+        <w:jc w:val="both"/>
+        <w:rPr>
+          <w:rFonts w:ascii="Times New Roman" w:hAnsi="Times New Roman" w:cs="Times New Roman"/>
+          <w:b/>
+          <w:bCs/>
+          <w:i/>
+          <w:iCs/>
+          <w:sz w:val="24"/>
+          <w:szCs w:val="24"/>
+          <w:lang w:val="en-IN"/>
+        </w:rPr>
+      </w:pPr>
+    </w:p>
+    <w:p>
+      <w:pPr>
+        <w:pStyle w:val="ListParagraph"/>
+        <w:ind w:left="1080"/>
+        <w:jc w:val="both"/>
+        <w:rPr>
+          <w:rFonts w:ascii="Times New Roman" w:hAnsi="Times New Roman" w:cs="Times New Roman"/>
+          <w:b/>
+          <w:bCs/>
+          <w:i/>
+          <w:iCs/>
+          <w:sz w:val="24"/>
+          <w:szCs w:val="24"/>
+          <w:lang w:val="en-IN"/>
+        </w:rPr>
+      </w:pPr>
+      <w:r>
+        <w:rPr>
+          <w:rFonts w:ascii="Times New Roman" w:hAnsi="Times New Roman" w:cs="Times New Roman"/>
+          <w:b/>
+          <w:bCs/>
+          <w:i/>
+          <w:iCs/>
+          <w:sz w:val="24"/>
+          <w:szCs w:val="24"/>
+          <w:lang w:val="en-IN"/>
+        </w:rPr>
+        <w:lastRenderedPageBreak/>
+        <w:t>Running:</w:t>
+      </w:r>
+    </w:p>
+    <w:p>
+      <w:pPr>
+        <w:pStyle w:val="ListParagraph"/>
+        <w:ind w:left="1080"/>
+        <w:jc w:val="both"/>
+        <w:rPr>
+          <w:rFonts w:ascii="Times New Roman" w:hAnsi="Times New Roman" w:cs="Times New Roman"/>
+          <w:sz w:val="24"/>
+          <w:szCs w:val="24"/>
+          <w:lang w:val="en-IN"/>
+        </w:rPr>
+      </w:pPr>
+    </w:p>
+    <w:p>
+      <w:pPr>
+        <w:pStyle w:val="ListParagraph"/>
+        <w:ind w:left="1080"/>
+        <w:jc w:val="both"/>
+        <w:rPr>
+          <w:rFonts w:ascii="Times New Roman" w:hAnsi="Times New Roman" w:cs="Times New Roman"/>
+          <w:sz w:val="24"/>
+          <w:szCs w:val="24"/>
+          <w:lang w:val="en-IN"/>
+        </w:rPr>
+      </w:pPr>
+      <w:r>
+        <w:rPr>
+          <w:rFonts w:ascii="Times New Roman" w:hAnsi="Times New Roman" w:cs="Times New Roman"/>
+          <w:sz w:val="24"/>
+          <w:szCs w:val="24"/>
+          <w:lang w:val="en-IN"/>
+        </w:rPr>
+        <w:t>It is post runnable thread, here the runnable thread is selected to thread scheduler and started to run already. It remains in running state until some interruption event has occurred.</w:t>
+      </w:r>
+    </w:p>
+    <w:p>
+      <w:pPr>
+        <w:pStyle w:val="ListParagraph"/>
+        <w:ind w:left="1080"/>
+        <w:jc w:val="both"/>
+        <w:rPr>
+          <w:rFonts w:ascii="Times New Roman" w:hAnsi="Times New Roman" w:cs="Times New Roman"/>
+          <w:sz w:val="24"/>
+          <w:szCs w:val="24"/>
+          <w:lang w:val="en-IN"/>
+        </w:rPr>
+      </w:pPr>
+      <w:r>
+        <w:rPr>
+          <w:rFonts w:ascii="Times New Roman" w:hAnsi="Times New Roman" w:cs="Times New Roman"/>
+          <w:sz w:val="24"/>
+          <w:szCs w:val="24"/>
+          <w:lang w:val="en-IN"/>
+        </w:rPr>
+        <w:t xml:space="preserve">   </w:t>
       </w:r>
     </w:p>
     <w:p>
@@ -284,22 +963,773 @@
           <w:ilvl w:val="0"/>
           <w:numId w:val="33"/>
         </w:numPr>
-        <w:rPr>
-          <w:rFonts w:ascii="Times New Roman" w:hAnsi="Times New Roman" w:cs="Times New Roman"/>
-          <w:sz w:val="24"/>
-          <w:szCs w:val="24"/>
-          <w:lang w:val="en-IN"/>
-        </w:rPr>
-      </w:pPr>
-      <w:r>
-        <w:rPr>
-          <w:rFonts w:ascii="Times New Roman" w:hAnsi="Times New Roman" w:cs="Times New Roman"/>
+        <w:jc w:val="both"/>
+        <w:rPr>
+          <w:rFonts w:ascii="Times New Roman" w:hAnsi="Times New Roman" w:cs="Times New Roman"/>
+          <w:b/>
+          <w:bCs/>
+          <w:sz w:val="24"/>
+          <w:szCs w:val="24"/>
+          <w:lang w:val="en-IN"/>
+        </w:rPr>
+      </w:pPr>
+      <w:r>
+        <w:rPr>
+          <w:rFonts w:ascii="Times New Roman" w:hAnsi="Times New Roman" w:cs="Times New Roman"/>
+          <w:b/>
+          <w:bCs/>
           <w:sz w:val="24"/>
           <w:szCs w:val="24"/>
           <w:lang w:val="en-IN"/>
         </w:rPr>
         <w:t>Write a program that prints odd numbers only upto the limit using threads.</w:t>
       </w:r>
+    </w:p>
+    <w:p>
+      <w:pPr>
+        <w:pStyle w:val="ListParagraph"/>
+        <w:ind w:left="1080"/>
+        <w:jc w:val="both"/>
+        <w:rPr>
+          <w:rFonts w:ascii="Times New Roman" w:hAnsi="Times New Roman" w:cs="Times New Roman"/>
+          <w:sz w:val="24"/>
+          <w:szCs w:val="24"/>
+          <w:lang w:val="en-IN"/>
+        </w:rPr>
+      </w:pPr>
+    </w:p>
+    <w:p>
+      <w:pPr>
+        <w:pStyle w:val="ListParagraph"/>
+        <w:ind w:left="1080"/>
+        <w:jc w:val="both"/>
+        <w:rPr>
+          <w:rFonts w:ascii="Times New Roman" w:hAnsi="Times New Roman" w:cs="Times New Roman"/>
+          <w:sz w:val="24"/>
+          <w:szCs w:val="24"/>
+          <w:lang w:val="en-IN"/>
+        </w:rPr>
+      </w:pPr>
+      <w:r>
+        <w:rPr>
+          <w:rFonts w:ascii="Times New Roman" w:hAnsi="Times New Roman" w:cs="Times New Roman"/>
+          <w:sz w:val="24"/>
+          <w:szCs w:val="24"/>
+          <w:lang w:val="en-IN"/>
+        </w:rPr>
+        <w:t>class PrintNumbers extends Thread{</w:t>
+      </w:r>
+    </w:p>
+    <w:p>
+      <w:pPr>
+        <w:pStyle w:val="ListParagraph"/>
+        <w:ind w:left="1080"/>
+        <w:jc w:val="both"/>
+        <w:rPr>
+          <w:rFonts w:ascii="Times New Roman" w:hAnsi="Times New Roman" w:cs="Times New Roman"/>
+          <w:sz w:val="24"/>
+          <w:szCs w:val="24"/>
+          <w:lang w:val="en-IN"/>
+        </w:rPr>
+      </w:pPr>
+      <w:r>
+        <w:rPr>
+          <w:rFonts w:ascii="Times New Roman" w:hAnsi="Times New Roman" w:cs="Times New Roman"/>
+          <w:sz w:val="24"/>
+          <w:szCs w:val="24"/>
+          <w:lang w:val="en-IN"/>
+        </w:rPr>
+        <w:tab/>
+        <w:t>String threadName;</w:t>
+      </w:r>
+    </w:p>
+    <w:p>
+      <w:pPr>
+        <w:pStyle w:val="ListParagraph"/>
+        <w:ind w:left="1080"/>
+        <w:jc w:val="both"/>
+        <w:rPr>
+          <w:rFonts w:ascii="Times New Roman" w:hAnsi="Times New Roman" w:cs="Times New Roman"/>
+          <w:sz w:val="24"/>
+          <w:szCs w:val="24"/>
+          <w:lang w:val="en-IN"/>
+        </w:rPr>
+      </w:pPr>
+      <w:r>
+        <w:rPr>
+          <w:rFonts w:ascii="Times New Roman" w:hAnsi="Times New Roman" w:cs="Times New Roman"/>
+          <w:sz w:val="24"/>
+          <w:szCs w:val="24"/>
+          <w:lang w:val="en-IN"/>
+        </w:rPr>
+        <w:tab/>
+        <w:t>int limit;</w:t>
+      </w:r>
+    </w:p>
+    <w:p>
+      <w:pPr>
+        <w:pStyle w:val="ListParagraph"/>
+        <w:ind w:left="1080"/>
+        <w:jc w:val="both"/>
+        <w:rPr>
+          <w:rFonts w:ascii="Times New Roman" w:hAnsi="Times New Roman" w:cs="Times New Roman"/>
+          <w:sz w:val="24"/>
+          <w:szCs w:val="24"/>
+          <w:lang w:val="en-IN"/>
+        </w:rPr>
+      </w:pPr>
+      <w:r>
+        <w:rPr>
+          <w:rFonts w:ascii="Times New Roman" w:hAnsi="Times New Roman" w:cs="Times New Roman"/>
+          <w:sz w:val="24"/>
+          <w:szCs w:val="24"/>
+          <w:lang w:val="en-IN"/>
+        </w:rPr>
+        <w:tab/>
+        <w:t>public PrintNumbers(String name, int limit){</w:t>
+      </w:r>
+    </w:p>
+    <w:p>
+      <w:pPr>
+        <w:pStyle w:val="ListParagraph"/>
+        <w:ind w:left="1080"/>
+        <w:jc w:val="both"/>
+        <w:rPr>
+          <w:rFonts w:ascii="Times New Roman" w:hAnsi="Times New Roman" w:cs="Times New Roman"/>
+          <w:sz w:val="24"/>
+          <w:szCs w:val="24"/>
+          <w:lang w:val="en-IN"/>
+        </w:rPr>
+      </w:pPr>
+      <w:r>
+        <w:rPr>
+          <w:rFonts w:ascii="Times New Roman" w:hAnsi="Times New Roman" w:cs="Times New Roman"/>
+          <w:sz w:val="24"/>
+          <w:szCs w:val="24"/>
+          <w:lang w:val="en-IN"/>
+        </w:rPr>
+        <w:tab/>
+      </w:r>
+      <w:r>
+        <w:rPr>
+          <w:rFonts w:ascii="Times New Roman" w:hAnsi="Times New Roman" w:cs="Times New Roman"/>
+          <w:sz w:val="24"/>
+          <w:szCs w:val="24"/>
+          <w:lang w:val="en-IN"/>
+        </w:rPr>
+        <w:tab/>
+        <w:t>this.threadName = name;</w:t>
+      </w:r>
+    </w:p>
+    <w:p>
+      <w:pPr>
+        <w:pStyle w:val="ListParagraph"/>
+        <w:ind w:left="1080"/>
+        <w:jc w:val="both"/>
+        <w:rPr>
+          <w:rFonts w:ascii="Times New Roman" w:hAnsi="Times New Roman" w:cs="Times New Roman"/>
+          <w:sz w:val="24"/>
+          <w:szCs w:val="24"/>
+          <w:lang w:val="en-IN"/>
+        </w:rPr>
+      </w:pPr>
+      <w:r>
+        <w:rPr>
+          <w:rFonts w:ascii="Times New Roman" w:hAnsi="Times New Roman" w:cs="Times New Roman"/>
+          <w:sz w:val="24"/>
+          <w:szCs w:val="24"/>
+          <w:lang w:val="en-IN"/>
+        </w:rPr>
+        <w:tab/>
+      </w:r>
+      <w:r>
+        <w:rPr>
+          <w:rFonts w:ascii="Times New Roman" w:hAnsi="Times New Roman" w:cs="Times New Roman"/>
+          <w:sz w:val="24"/>
+          <w:szCs w:val="24"/>
+          <w:lang w:val="en-IN"/>
+        </w:rPr>
+        <w:tab/>
+        <w:t>this.limit = limit;</w:t>
+      </w:r>
+    </w:p>
+    <w:p>
+      <w:pPr>
+        <w:pStyle w:val="ListParagraph"/>
+        <w:ind w:left="1080"/>
+        <w:jc w:val="both"/>
+        <w:rPr>
+          <w:rFonts w:ascii="Times New Roman" w:hAnsi="Times New Roman" w:cs="Times New Roman"/>
+          <w:sz w:val="24"/>
+          <w:szCs w:val="24"/>
+          <w:lang w:val="en-IN"/>
+        </w:rPr>
+      </w:pPr>
+      <w:r>
+        <w:rPr>
+          <w:rFonts w:ascii="Times New Roman" w:hAnsi="Times New Roman" w:cs="Times New Roman"/>
+          <w:sz w:val="24"/>
+          <w:szCs w:val="24"/>
+          <w:lang w:val="en-IN"/>
+        </w:rPr>
+        <w:tab/>
+        <w:t>}</w:t>
+      </w:r>
+    </w:p>
+    <w:p>
+      <w:pPr>
+        <w:pStyle w:val="ListParagraph"/>
+        <w:ind w:left="1080"/>
+        <w:jc w:val="both"/>
+        <w:rPr>
+          <w:rFonts w:ascii="Times New Roman" w:hAnsi="Times New Roman" w:cs="Times New Roman"/>
+          <w:sz w:val="24"/>
+          <w:szCs w:val="24"/>
+          <w:lang w:val="en-IN"/>
+        </w:rPr>
+      </w:pPr>
+      <w:r>
+        <w:rPr>
+          <w:rFonts w:ascii="Times New Roman" w:hAnsi="Times New Roman" w:cs="Times New Roman"/>
+          <w:sz w:val="24"/>
+          <w:szCs w:val="24"/>
+          <w:lang w:val="en-IN"/>
+        </w:rPr>
+        <w:tab/>
+        <w:t>public void run() {</w:t>
+      </w:r>
+    </w:p>
+    <w:p>
+      <w:pPr>
+        <w:pStyle w:val="ListParagraph"/>
+        <w:ind w:left="1080"/>
+        <w:jc w:val="both"/>
+        <w:rPr>
+          <w:rFonts w:ascii="Times New Roman" w:hAnsi="Times New Roman" w:cs="Times New Roman"/>
+          <w:sz w:val="24"/>
+          <w:szCs w:val="24"/>
+          <w:lang w:val="en-IN"/>
+        </w:rPr>
+      </w:pPr>
+      <w:r>
+        <w:rPr>
+          <w:rFonts w:ascii="Times New Roman" w:hAnsi="Times New Roman" w:cs="Times New Roman"/>
+          <w:sz w:val="24"/>
+          <w:szCs w:val="24"/>
+          <w:lang w:val="en-IN"/>
+        </w:rPr>
+        <w:tab/>
+      </w:r>
+      <w:r>
+        <w:rPr>
+          <w:rFonts w:ascii="Times New Roman" w:hAnsi="Times New Roman" w:cs="Times New Roman"/>
+          <w:sz w:val="24"/>
+          <w:szCs w:val="24"/>
+          <w:lang w:val="en-IN"/>
+        </w:rPr>
+        <w:tab/>
+        <w:t>for(int i=1;i&lt;=limit;i++) {</w:t>
+      </w:r>
+    </w:p>
+    <w:p>
+      <w:pPr>
+        <w:pStyle w:val="ListParagraph"/>
+        <w:ind w:left="1080"/>
+        <w:jc w:val="both"/>
+        <w:rPr>
+          <w:rFonts w:ascii="Times New Roman" w:hAnsi="Times New Roman" w:cs="Times New Roman"/>
+          <w:sz w:val="24"/>
+          <w:szCs w:val="24"/>
+          <w:lang w:val="en-IN"/>
+        </w:rPr>
+      </w:pPr>
+      <w:r>
+        <w:rPr>
+          <w:rFonts w:ascii="Times New Roman" w:hAnsi="Times New Roman" w:cs="Times New Roman"/>
+          <w:sz w:val="24"/>
+          <w:szCs w:val="24"/>
+          <w:lang w:val="en-IN"/>
+        </w:rPr>
+        <w:tab/>
+      </w:r>
+      <w:r>
+        <w:rPr>
+          <w:rFonts w:ascii="Times New Roman" w:hAnsi="Times New Roman" w:cs="Times New Roman"/>
+          <w:sz w:val="24"/>
+          <w:szCs w:val="24"/>
+          <w:lang w:val="en-IN"/>
+        </w:rPr>
+        <w:tab/>
+      </w:r>
+      <w:r>
+        <w:rPr>
+          <w:rFonts w:ascii="Times New Roman" w:hAnsi="Times New Roman" w:cs="Times New Roman"/>
+          <w:sz w:val="24"/>
+          <w:szCs w:val="24"/>
+          <w:lang w:val="en-IN"/>
+        </w:rPr>
+        <w:tab/>
+        <w:t>System.out.println(threadName+"--"+i);</w:t>
+      </w:r>
+    </w:p>
+    <w:p>
+      <w:pPr>
+        <w:pStyle w:val="ListParagraph"/>
+        <w:ind w:left="1080"/>
+        <w:jc w:val="both"/>
+        <w:rPr>
+          <w:rFonts w:ascii="Times New Roman" w:hAnsi="Times New Roman" w:cs="Times New Roman"/>
+          <w:sz w:val="24"/>
+          <w:szCs w:val="24"/>
+          <w:lang w:val="en-IN"/>
+        </w:rPr>
+      </w:pPr>
+      <w:r>
+        <w:rPr>
+          <w:rFonts w:ascii="Times New Roman" w:hAnsi="Times New Roman" w:cs="Times New Roman"/>
+          <w:sz w:val="24"/>
+          <w:szCs w:val="24"/>
+          <w:lang w:val="en-IN"/>
+        </w:rPr>
+        <w:tab/>
+      </w:r>
+      <w:r>
+        <w:rPr>
+          <w:rFonts w:ascii="Times New Roman" w:hAnsi="Times New Roman" w:cs="Times New Roman"/>
+          <w:sz w:val="24"/>
+          <w:szCs w:val="24"/>
+          <w:lang w:val="en-IN"/>
+        </w:rPr>
+        <w:tab/>
+        <w:t>}</w:t>
+      </w:r>
+    </w:p>
+    <w:p>
+      <w:pPr>
+        <w:pStyle w:val="ListParagraph"/>
+        <w:ind w:left="1080"/>
+        <w:jc w:val="both"/>
+        <w:rPr>
+          <w:rFonts w:ascii="Times New Roman" w:hAnsi="Times New Roman" w:cs="Times New Roman"/>
+          <w:sz w:val="24"/>
+          <w:szCs w:val="24"/>
+          <w:lang w:val="en-IN"/>
+        </w:rPr>
+      </w:pPr>
+      <w:r>
+        <w:rPr>
+          <w:rFonts w:ascii="Times New Roman" w:hAnsi="Times New Roman" w:cs="Times New Roman"/>
+          <w:sz w:val="24"/>
+          <w:szCs w:val="24"/>
+          <w:lang w:val="en-IN"/>
+        </w:rPr>
+        <w:tab/>
+        <w:t>}</w:t>
+      </w:r>
+    </w:p>
+    <w:p>
+      <w:pPr>
+        <w:pStyle w:val="ListParagraph"/>
+        <w:ind w:left="1080"/>
+        <w:jc w:val="both"/>
+        <w:rPr>
+          <w:rFonts w:ascii="Times New Roman" w:hAnsi="Times New Roman" w:cs="Times New Roman"/>
+          <w:sz w:val="24"/>
+          <w:szCs w:val="24"/>
+          <w:lang w:val="en-IN"/>
+        </w:rPr>
+      </w:pPr>
+      <w:r>
+        <w:rPr>
+          <w:rFonts w:ascii="Times New Roman" w:hAnsi="Times New Roman" w:cs="Times New Roman"/>
+          <w:sz w:val="24"/>
+          <w:szCs w:val="24"/>
+          <w:lang w:val="en-IN"/>
+        </w:rPr>
+        <w:t>}</w:t>
+      </w:r>
+    </w:p>
+    <w:p>
+      <w:pPr>
+        <w:pStyle w:val="ListParagraph"/>
+        <w:ind w:left="1080"/>
+        <w:jc w:val="both"/>
+        <w:rPr>
+          <w:rFonts w:ascii="Times New Roman" w:hAnsi="Times New Roman" w:cs="Times New Roman"/>
+          <w:sz w:val="24"/>
+          <w:szCs w:val="24"/>
+          <w:lang w:val="en-IN"/>
+        </w:rPr>
+      </w:pPr>
+      <w:r>
+        <w:rPr>
+          <w:rFonts w:ascii="Times New Roman" w:hAnsi="Times New Roman" w:cs="Times New Roman"/>
+          <w:sz w:val="24"/>
+          <w:szCs w:val="24"/>
+          <w:lang w:val="en-IN"/>
+        </w:rPr>
+        <w:t>public class Main {</w:t>
+      </w:r>
+    </w:p>
+    <w:p>
+      <w:pPr>
+        <w:pStyle w:val="ListParagraph"/>
+        <w:ind w:left="1080"/>
+        <w:jc w:val="both"/>
+        <w:rPr>
+          <w:rFonts w:ascii="Times New Roman" w:hAnsi="Times New Roman" w:cs="Times New Roman"/>
+          <w:sz w:val="24"/>
+          <w:szCs w:val="24"/>
+          <w:lang w:val="en-IN"/>
+        </w:rPr>
+      </w:pPr>
+    </w:p>
+    <w:p>
+      <w:pPr>
+        <w:pStyle w:val="ListParagraph"/>
+        <w:ind w:left="1080"/>
+        <w:jc w:val="both"/>
+        <w:rPr>
+          <w:rFonts w:ascii="Times New Roman" w:hAnsi="Times New Roman" w:cs="Times New Roman"/>
+          <w:sz w:val="24"/>
+          <w:szCs w:val="24"/>
+          <w:lang w:val="en-IN"/>
+        </w:rPr>
+      </w:pPr>
+      <w:r>
+        <w:rPr>
+          <w:rFonts w:ascii="Times New Roman" w:hAnsi="Times New Roman" w:cs="Times New Roman"/>
+          <w:sz w:val="24"/>
+          <w:szCs w:val="24"/>
+          <w:lang w:val="en-IN"/>
+        </w:rPr>
+        <w:tab/>
+        <w:t>public static void main(String[] args) throws InterruptedException {</w:t>
+      </w:r>
+    </w:p>
+    <w:p>
+      <w:pPr>
+        <w:pStyle w:val="ListParagraph"/>
+        <w:ind w:left="1080"/>
+        <w:jc w:val="both"/>
+        <w:rPr>
+          <w:rFonts w:ascii="Times New Roman" w:hAnsi="Times New Roman" w:cs="Times New Roman"/>
+          <w:sz w:val="24"/>
+          <w:szCs w:val="24"/>
+          <w:lang w:val="en-IN"/>
+        </w:rPr>
+      </w:pPr>
+      <w:r>
+        <w:rPr>
+          <w:rFonts w:ascii="Times New Roman" w:hAnsi="Times New Roman" w:cs="Times New Roman"/>
+          <w:sz w:val="24"/>
+          <w:szCs w:val="24"/>
+          <w:lang w:val="en-IN"/>
+        </w:rPr>
+        <w:tab/>
+      </w:r>
+      <w:r>
+        <w:rPr>
+          <w:rFonts w:ascii="Times New Roman" w:hAnsi="Times New Roman" w:cs="Times New Roman"/>
+          <w:sz w:val="24"/>
+          <w:szCs w:val="24"/>
+          <w:lang w:val="en-IN"/>
+        </w:rPr>
+        <w:tab/>
+        <w:t>PrintNumbe</w:t>
+      </w:r>
+      <w:r>
+        <w:rPr>
+          <w:rFonts w:ascii="Times New Roman" w:hAnsi="Times New Roman" w:cs="Times New Roman"/>
+          <w:sz w:val="24"/>
+          <w:szCs w:val="24"/>
+          <w:lang w:val="en-IN"/>
+        </w:rPr>
+        <w:t>rs t1 = new PrintNumbers("t1",5</w:t>
+      </w:r>
+      <w:r>
+        <w:rPr>
+          <w:rFonts w:ascii="Times New Roman" w:hAnsi="Times New Roman" w:cs="Times New Roman"/>
+          <w:sz w:val="24"/>
+          <w:szCs w:val="24"/>
+          <w:lang w:val="en-IN"/>
+        </w:rPr>
+        <w:t>);</w:t>
+      </w:r>
+    </w:p>
+    <w:p>
+      <w:pPr>
+        <w:pStyle w:val="ListParagraph"/>
+        <w:ind w:left="1080"/>
+        <w:jc w:val="both"/>
+        <w:rPr>
+          <w:rFonts w:ascii="Times New Roman" w:hAnsi="Times New Roman" w:cs="Times New Roman"/>
+          <w:sz w:val="24"/>
+          <w:szCs w:val="24"/>
+          <w:lang w:val="en-IN"/>
+        </w:rPr>
+      </w:pPr>
+      <w:r>
+        <w:rPr>
+          <w:rFonts w:ascii="Times New Roman" w:hAnsi="Times New Roman" w:cs="Times New Roman"/>
+          <w:sz w:val="24"/>
+          <w:szCs w:val="24"/>
+          <w:lang w:val="en-IN"/>
+        </w:rPr>
+        <w:tab/>
+      </w:r>
+      <w:r>
+        <w:rPr>
+          <w:rFonts w:ascii="Times New Roman" w:hAnsi="Times New Roman" w:cs="Times New Roman"/>
+          <w:sz w:val="24"/>
+          <w:szCs w:val="24"/>
+          <w:lang w:val="en-IN"/>
+        </w:rPr>
+        <w:tab/>
+        <w:t>t1.start();</w:t>
+      </w:r>
+    </w:p>
+    <w:p>
+      <w:pPr>
+        <w:pStyle w:val="ListParagraph"/>
+        <w:ind w:left="1080"/>
+        <w:jc w:val="both"/>
+        <w:rPr>
+          <w:rFonts w:ascii="Times New Roman" w:hAnsi="Times New Roman" w:cs="Times New Roman"/>
+          <w:sz w:val="24"/>
+          <w:szCs w:val="24"/>
+          <w:lang w:val="en-IN"/>
+        </w:rPr>
+      </w:pPr>
+      <w:r>
+        <w:rPr>
+          <w:rFonts w:ascii="Times New Roman" w:hAnsi="Times New Roman" w:cs="Times New Roman"/>
+          <w:sz w:val="24"/>
+          <w:szCs w:val="24"/>
+          <w:lang w:val="en-IN"/>
+        </w:rPr>
+        <w:tab/>
+        <w:t>}</w:t>
+      </w:r>
+    </w:p>
+    <w:p>
+      <w:pPr>
+        <w:pStyle w:val="ListParagraph"/>
+        <w:ind w:left="1080"/>
+        <w:jc w:val="both"/>
+        <w:rPr>
+          <w:rFonts w:ascii="Times New Roman" w:hAnsi="Times New Roman" w:cs="Times New Roman"/>
+          <w:sz w:val="24"/>
+          <w:szCs w:val="24"/>
+          <w:lang w:val="en-IN"/>
+        </w:rPr>
+      </w:pPr>
+      <w:r>
+        <w:rPr>
+          <w:rFonts w:ascii="Times New Roman" w:hAnsi="Times New Roman" w:cs="Times New Roman"/>
+          <w:sz w:val="24"/>
+          <w:szCs w:val="24"/>
+          <w:lang w:val="en-IN"/>
+        </w:rPr>
+        <w:t>}</w:t>
+      </w:r>
+    </w:p>
+    <w:p>
+      <w:pPr>
+        <w:pStyle w:val="ListParagraph"/>
+        <w:ind w:left="1080"/>
+        <w:jc w:val="both"/>
+        <w:rPr>
+          <w:rFonts w:ascii="Times New Roman" w:hAnsi="Times New Roman" w:cs="Times New Roman"/>
+          <w:sz w:val="24"/>
+          <w:szCs w:val="24"/>
+          <w:lang w:val="en-IN"/>
+        </w:rPr>
+      </w:pPr>
+    </w:p>
+    <w:p>
+      <w:pPr>
+        <w:pStyle w:val="ListParagraph"/>
+        <w:ind w:left="1080"/>
+        <w:jc w:val="both"/>
+        <w:rPr>
+          <w:rFonts w:ascii="Times New Roman" w:hAnsi="Times New Roman" w:cs="Times New Roman"/>
+          <w:b/>
+          <w:bCs/>
+          <w:i/>
+          <w:iCs/>
+          <w:sz w:val="24"/>
+          <w:szCs w:val="24"/>
+          <w:lang w:val="en-IN"/>
+        </w:rPr>
+      </w:pPr>
+      <w:r>
+        <w:rPr>
+          <w:rFonts w:ascii="Times New Roman" w:hAnsi="Times New Roman" w:cs="Times New Roman"/>
+          <w:b/>
+          <w:bCs/>
+          <w:i/>
+          <w:iCs/>
+          <w:sz w:val="24"/>
+          <w:szCs w:val="24"/>
+          <w:lang w:val="en-IN"/>
+        </w:rPr>
+        <w:t>Output:</w:t>
+      </w:r>
+    </w:p>
+    <w:p>
+      <w:pPr>
+        <w:pStyle w:val="ListParagraph"/>
+        <w:ind w:left="1080"/>
+        <w:jc w:val="both"/>
+        <w:rPr>
+          <w:rFonts w:ascii="Times New Roman" w:hAnsi="Times New Roman" w:cs="Times New Roman"/>
+          <w:sz w:val="24"/>
+          <w:szCs w:val="24"/>
+          <w:lang w:val="en-IN"/>
+        </w:rPr>
+      </w:pPr>
+    </w:p>
+    <w:p>
+      <w:pPr>
+        <w:pStyle w:val="ListParagraph"/>
+        <w:ind w:left="1080"/>
+        <w:jc w:val="both"/>
+        <w:rPr>
+          <w:rFonts w:ascii="Times New Roman" w:hAnsi="Times New Roman" w:cs="Times New Roman"/>
+          <w:sz w:val="24"/>
+          <w:szCs w:val="24"/>
+          <w:lang w:val="en-IN"/>
+        </w:rPr>
+      </w:pPr>
+      <w:r>
+        <w:rPr>
+          <w:rFonts w:ascii="Times New Roman" w:hAnsi="Times New Roman" w:cs="Times New Roman"/>
+          <w:sz w:val="24"/>
+          <w:szCs w:val="24"/>
+          <w:lang w:val="en-IN"/>
+        </w:rPr>
+        <w:t>t1--1</w:t>
+      </w:r>
+    </w:p>
+    <w:p>
+      <w:pPr>
+        <w:pStyle w:val="ListParagraph"/>
+        <w:ind w:left="1080"/>
+        <w:jc w:val="both"/>
+        <w:rPr>
+          <w:rFonts w:ascii="Times New Roman" w:hAnsi="Times New Roman" w:cs="Times New Roman"/>
+          <w:sz w:val="24"/>
+          <w:szCs w:val="24"/>
+          <w:lang w:val="en-IN"/>
+        </w:rPr>
+      </w:pPr>
+      <w:r>
+        <w:rPr>
+          <w:rFonts w:ascii="Times New Roman" w:hAnsi="Times New Roman" w:cs="Times New Roman"/>
+          <w:sz w:val="24"/>
+          <w:szCs w:val="24"/>
+          <w:lang w:val="en-IN"/>
+        </w:rPr>
+        <w:t>t1--2</w:t>
+      </w:r>
+    </w:p>
+    <w:p>
+      <w:pPr>
+        <w:pStyle w:val="ListParagraph"/>
+        <w:ind w:left="1080"/>
+        <w:jc w:val="both"/>
+        <w:rPr>
+          <w:rFonts w:ascii="Times New Roman" w:hAnsi="Times New Roman" w:cs="Times New Roman"/>
+          <w:sz w:val="24"/>
+          <w:szCs w:val="24"/>
+          <w:lang w:val="en-IN"/>
+        </w:rPr>
+      </w:pPr>
+      <w:r>
+        <w:rPr>
+          <w:rFonts w:ascii="Times New Roman" w:hAnsi="Times New Roman" w:cs="Times New Roman"/>
+          <w:sz w:val="24"/>
+          <w:szCs w:val="24"/>
+          <w:lang w:val="en-IN"/>
+        </w:rPr>
+        <w:t>t1--3</w:t>
+      </w:r>
+    </w:p>
+    <w:p>
+      <w:pPr>
+        <w:pStyle w:val="ListParagraph"/>
+        <w:ind w:left="1080"/>
+        <w:jc w:val="both"/>
+        <w:rPr>
+          <w:rFonts w:ascii="Times New Roman" w:hAnsi="Times New Roman" w:cs="Times New Roman"/>
+          <w:sz w:val="24"/>
+          <w:szCs w:val="24"/>
+          <w:lang w:val="en-IN"/>
+        </w:rPr>
+      </w:pPr>
+      <w:r>
+        <w:rPr>
+          <w:rFonts w:ascii="Times New Roman" w:hAnsi="Times New Roman" w:cs="Times New Roman"/>
+          <w:sz w:val="24"/>
+          <w:szCs w:val="24"/>
+          <w:lang w:val="en-IN"/>
+        </w:rPr>
+        <w:t>t1--4</w:t>
+      </w:r>
+    </w:p>
+    <w:p>
+      <w:pPr>
+        <w:pStyle w:val="ListParagraph"/>
+        <w:ind w:left="1080"/>
+        <w:jc w:val="both"/>
+        <w:rPr>
+          <w:rFonts w:ascii="Times New Roman" w:hAnsi="Times New Roman" w:cs="Times New Roman"/>
+          <w:sz w:val="24"/>
+          <w:szCs w:val="24"/>
+          <w:lang w:val="en-IN"/>
+        </w:rPr>
+      </w:pPr>
+      <w:r>
+        <w:rPr>
+          <w:rFonts w:ascii="Times New Roman" w:hAnsi="Times New Roman" w:cs="Times New Roman"/>
+          <w:sz w:val="24"/>
+          <w:szCs w:val="24"/>
+          <w:lang w:val="en-IN"/>
+        </w:rPr>
+        <w:t>t1</w:t>
+      </w:r>
+      <w:r>
+        <w:rPr>
+          <w:rFonts w:ascii="Times New Roman" w:hAnsi="Times New Roman" w:cs="Times New Roman"/>
+          <w:sz w:val="24"/>
+          <w:szCs w:val="24"/>
+          <w:lang w:val="en-IN"/>
+        </w:rPr>
+        <w:t>--</w:t>
+      </w:r>
+      <w:r>
+        <w:rPr>
+          <w:rFonts w:ascii="Times New Roman" w:hAnsi="Times New Roman" w:cs="Times New Roman"/>
+          <w:sz w:val="24"/>
+          <w:szCs w:val="24"/>
+          <w:lang w:val="en-IN"/>
+        </w:rPr>
+        <w:t>5</w:t>
+      </w:r>
+    </w:p>
+    <w:p>
+      <w:pPr>
+        <w:pStyle w:val="ListParagraph"/>
+        <w:ind w:left="1080"/>
+        <w:jc w:val="both"/>
+        <w:rPr>
+          <w:rFonts w:ascii="Times New Roman" w:hAnsi="Times New Roman" w:cs="Times New Roman"/>
+          <w:sz w:val="24"/>
+          <w:szCs w:val="24"/>
+          <w:lang w:val="en-IN"/>
+        </w:rPr>
+      </w:pPr>
     </w:p>
     <w:p>
       <w:pPr>
@@ -308,22 +1738,130 @@
           <w:ilvl w:val="0"/>
           <w:numId w:val="33"/>
         </w:numPr>
-        <w:rPr>
-          <w:rFonts w:ascii="Times New Roman" w:hAnsi="Times New Roman" w:cs="Times New Roman"/>
-          <w:sz w:val="24"/>
-          <w:szCs w:val="24"/>
-          <w:lang w:val="en-IN"/>
-        </w:rPr>
-      </w:pPr>
-      <w:r>
-        <w:rPr>
-          <w:rFonts w:ascii="Times New Roman" w:hAnsi="Times New Roman" w:cs="Times New Roman"/>
+        <w:jc w:val="both"/>
+        <w:rPr>
+          <w:rFonts w:ascii="Times New Roman" w:hAnsi="Times New Roman" w:cs="Times New Roman"/>
+          <w:b/>
+          <w:bCs/>
+          <w:sz w:val="24"/>
+          <w:szCs w:val="24"/>
+          <w:lang w:val="en-IN"/>
+        </w:rPr>
+      </w:pPr>
+      <w:r>
+        <w:rPr>
+          <w:rFonts w:ascii="Times New Roman" w:hAnsi="Times New Roman" w:cs="Times New Roman"/>
+          <w:b/>
+          <w:bCs/>
           <w:sz w:val="24"/>
           <w:szCs w:val="24"/>
           <w:lang w:val="en-IN"/>
         </w:rPr>
         <w:t>Give a short note on synchronization of thread.</w:t>
       </w:r>
+    </w:p>
+    <w:p>
+      <w:pPr>
+        <w:pStyle w:val="ListParagraph"/>
+        <w:ind w:left="1080"/>
+        <w:jc w:val="both"/>
+        <w:rPr>
+          <w:rFonts w:ascii="Times New Roman" w:hAnsi="Times New Roman" w:cs="Times New Roman"/>
+          <w:sz w:val="24"/>
+          <w:szCs w:val="24"/>
+          <w:lang w:val="en-IN"/>
+        </w:rPr>
+      </w:pPr>
+    </w:p>
+    <w:p>
+      <w:pPr>
+        <w:pStyle w:val="ListParagraph"/>
+        <w:ind w:left="1080"/>
+        <w:jc w:val="both"/>
+        <w:rPr>
+          <w:rFonts w:ascii="Times New Roman" w:hAnsi="Times New Roman" w:cs="Times New Roman"/>
+          <w:sz w:val="24"/>
+          <w:szCs w:val="24"/>
+          <w:lang w:val="en-IN"/>
+        </w:rPr>
+      </w:pPr>
+      <w:r>
+        <w:rPr>
+          <w:rFonts w:ascii="Times New Roman" w:hAnsi="Times New Roman" w:cs="Times New Roman"/>
+          <w:sz w:val="24"/>
+          <w:szCs w:val="24"/>
+          <w:lang w:val="en-IN"/>
+        </w:rPr>
+        <w:t>Multi-threaded programs may often come to a situation where multiple threads try to access the same resources and finally produce erroneous and unforeseen results.</w:t>
+      </w:r>
+      <w:r>
+        <w:rPr>
+          <w:rFonts w:ascii="Times New Roman" w:hAnsi="Times New Roman" w:cs="Times New Roman"/>
+          <w:sz w:val="24"/>
+          <w:szCs w:val="24"/>
+          <w:lang w:val="en-IN"/>
+        </w:rPr>
+        <w:t xml:space="preserve"> </w:t>
+      </w:r>
+      <w:r>
+        <w:rPr>
+          <w:rFonts w:ascii="Times New Roman" w:hAnsi="Times New Roman" w:cs="Times New Roman"/>
+          <w:sz w:val="24"/>
+          <w:szCs w:val="24"/>
+          <w:lang w:val="en-IN"/>
+        </w:rPr>
+        <w:t>This is known as problem of synchronization we need take care and impose some regulation for accessing shared resource.</w:t>
+      </w:r>
+      <w:r>
+        <w:rPr>
+          <w:rFonts w:ascii="Times New Roman" w:hAnsi="Times New Roman" w:cs="Times New Roman"/>
+          <w:sz w:val="24"/>
+          <w:szCs w:val="24"/>
+          <w:lang w:val="en-IN"/>
+        </w:rPr>
+        <w:t xml:space="preserve"> </w:t>
+      </w:r>
+      <w:r>
+        <w:rPr>
+          <w:rFonts w:ascii="Times New Roman" w:hAnsi="Times New Roman" w:cs="Times New Roman"/>
+          <w:sz w:val="24"/>
+          <w:szCs w:val="24"/>
+          <w:lang w:val="en-IN"/>
+        </w:rPr>
+        <w:t>This situation is referred to race condition.</w:t>
+      </w:r>
+    </w:p>
+    <w:p>
+      <w:pPr>
+        <w:rPr>
+          <w:rFonts w:ascii="Times New Roman" w:hAnsi="Times New Roman" w:cs="Times New Roman"/>
+          <w:sz w:val="24"/>
+          <w:szCs w:val="24"/>
+          <w:lang w:val="en-IN"/>
+        </w:rPr>
+      </w:pPr>
+      <w:r>
+        <w:rPr>
+          <w:rFonts w:ascii="Times New Roman" w:hAnsi="Times New Roman" w:cs="Times New Roman"/>
+          <w:sz w:val="24"/>
+          <w:szCs w:val="24"/>
+          <w:lang w:val="en-IN"/>
+        </w:rPr>
+        <w:br w:type="page"/>
+      </w:r>
+    </w:p>
+    <w:p>
+      <w:pPr>
+        <w:pStyle w:val="ListParagraph"/>
+        <w:ind w:left="1080"/>
+        <w:jc w:val="both"/>
+        <w:rPr>
+          <w:rFonts w:ascii="Times New Roman" w:hAnsi="Times New Roman" w:cs="Times New Roman"/>
+          <w:sz w:val="24"/>
+          <w:szCs w:val="24"/>
+          <w:lang w:val="en-IN"/>
+        </w:rPr>
+      </w:pPr>
     </w:p>
     <w:p>
       <w:pPr>
@@ -332,22 +1870,254 @@
           <w:ilvl w:val="0"/>
           <w:numId w:val="33"/>
         </w:numPr>
-        <w:rPr>
-          <w:rFonts w:ascii="Times New Roman" w:hAnsi="Times New Roman" w:cs="Times New Roman"/>
-          <w:sz w:val="24"/>
-          <w:szCs w:val="24"/>
-          <w:lang w:val="en-IN"/>
-        </w:rPr>
-      </w:pPr>
-      <w:r>
-        <w:rPr>
-          <w:rFonts w:ascii="Times New Roman" w:hAnsi="Times New Roman" w:cs="Times New Roman"/>
+        <w:jc w:val="both"/>
+        <w:rPr>
+          <w:rFonts w:ascii="Times New Roman" w:hAnsi="Times New Roman" w:cs="Times New Roman"/>
+          <w:b/>
+          <w:bCs/>
+          <w:sz w:val="24"/>
+          <w:szCs w:val="24"/>
+          <w:lang w:val="en-IN"/>
+        </w:rPr>
+      </w:pPr>
+      <w:r>
+        <w:rPr>
+          <w:rFonts w:ascii="Times New Roman" w:hAnsi="Times New Roman" w:cs="Times New Roman"/>
+          <w:b/>
+          <w:bCs/>
           <w:sz w:val="24"/>
           <w:szCs w:val="24"/>
           <w:lang w:val="en-IN"/>
         </w:rPr>
         <w:t>List the types of synchronizations.</w:t>
       </w:r>
+    </w:p>
+    <w:p>
+      <w:pPr>
+        <w:pStyle w:val="ListParagraph"/>
+        <w:ind w:left="1080"/>
+        <w:jc w:val="both"/>
+        <w:rPr>
+          <w:rFonts w:ascii="Times New Roman" w:hAnsi="Times New Roman" w:cs="Times New Roman"/>
+          <w:sz w:val="24"/>
+          <w:szCs w:val="24"/>
+          <w:lang w:val="en-IN"/>
+        </w:rPr>
+      </w:pPr>
+    </w:p>
+    <w:p>
+      <w:pPr>
+        <w:pStyle w:val="ListParagraph"/>
+        <w:ind w:left="1080"/>
+        <w:jc w:val="both"/>
+        <w:rPr>
+          <w:rFonts w:ascii="Times New Roman" w:hAnsi="Times New Roman" w:cs="Times New Roman"/>
+          <w:sz w:val="24"/>
+          <w:szCs w:val="24"/>
+          <w:lang w:val="en-IN"/>
+        </w:rPr>
+      </w:pPr>
+      <w:r>
+        <w:rPr>
+          <w:rFonts w:ascii="Times New Roman" w:hAnsi="Times New Roman" w:cs="Times New Roman"/>
+          <w:sz w:val="24"/>
+          <w:szCs w:val="24"/>
+          <w:lang w:val="en-IN"/>
+        </w:rPr>
+        <w:t>There are two types of synchronizations are available</w:t>
+      </w:r>
+    </w:p>
+    <w:p>
+      <w:pPr>
+        <w:pStyle w:val="ListParagraph"/>
+        <w:ind w:left="1080"/>
+        <w:jc w:val="both"/>
+        <w:rPr>
+          <w:rFonts w:ascii="Times New Roman" w:hAnsi="Times New Roman" w:cs="Times New Roman"/>
+          <w:sz w:val="24"/>
+          <w:szCs w:val="24"/>
+          <w:lang w:val="en-IN"/>
+        </w:rPr>
+      </w:pPr>
+    </w:p>
+    <w:p>
+      <w:pPr>
+        <w:pStyle w:val="ListParagraph"/>
+        <w:numPr>
+          <w:ilvl w:val="0"/>
+          <w:numId w:val="35"/>
+        </w:numPr>
+        <w:jc w:val="both"/>
+        <w:rPr>
+          <w:rFonts w:ascii="Times New Roman" w:hAnsi="Times New Roman" w:cs="Times New Roman"/>
+          <w:b/>
+          <w:bCs/>
+          <w:i/>
+          <w:iCs/>
+          <w:sz w:val="24"/>
+          <w:szCs w:val="24"/>
+          <w:lang w:val="en-IN"/>
+        </w:rPr>
+      </w:pPr>
+      <w:r>
+        <w:rPr>
+          <w:rFonts w:ascii="Times New Roman" w:hAnsi="Times New Roman" w:cs="Times New Roman"/>
+          <w:b/>
+          <w:bCs/>
+          <w:i/>
+          <w:iCs/>
+          <w:sz w:val="24"/>
+          <w:szCs w:val="24"/>
+          <w:lang w:val="en-IN"/>
+        </w:rPr>
+        <w:t>Mutual Exclusion</w:t>
+      </w:r>
+    </w:p>
+    <w:p>
+      <w:pPr>
+        <w:pStyle w:val="ListParagraph"/>
+        <w:numPr>
+          <w:ilvl w:val="1"/>
+          <w:numId w:val="35"/>
+        </w:numPr>
+        <w:jc w:val="both"/>
+        <w:rPr>
+          <w:rFonts w:ascii="Times New Roman" w:hAnsi="Times New Roman" w:cs="Times New Roman"/>
+          <w:sz w:val="24"/>
+          <w:szCs w:val="24"/>
+          <w:lang w:val="en-IN"/>
+        </w:rPr>
+      </w:pPr>
+      <w:r>
+        <w:rPr>
+          <w:rFonts w:ascii="Times New Roman" w:hAnsi="Times New Roman" w:cs="Times New Roman"/>
+          <w:sz w:val="24"/>
+          <w:szCs w:val="24"/>
+          <w:lang w:val="en-IN"/>
+        </w:rPr>
+        <w:t>Synchronized Methods.</w:t>
+      </w:r>
+    </w:p>
+    <w:p>
+      <w:pPr>
+        <w:pStyle w:val="ListParagraph"/>
+        <w:numPr>
+          <w:ilvl w:val="1"/>
+          <w:numId w:val="35"/>
+        </w:numPr>
+        <w:jc w:val="both"/>
+        <w:rPr>
+          <w:rFonts w:ascii="Times New Roman" w:hAnsi="Times New Roman" w:cs="Times New Roman"/>
+          <w:sz w:val="24"/>
+          <w:szCs w:val="24"/>
+          <w:lang w:val="en-IN"/>
+        </w:rPr>
+      </w:pPr>
+      <w:r>
+        <w:rPr>
+          <w:rFonts w:ascii="Times New Roman" w:hAnsi="Times New Roman" w:cs="Times New Roman"/>
+          <w:sz w:val="24"/>
+          <w:szCs w:val="24"/>
+          <w:lang w:val="en-IN"/>
+        </w:rPr>
+        <w:t>Synchronized Block.</w:t>
+      </w:r>
+    </w:p>
+    <w:p>
+      <w:pPr>
+        <w:pStyle w:val="ListParagraph"/>
+        <w:numPr>
+          <w:ilvl w:val="1"/>
+          <w:numId w:val="35"/>
+        </w:numPr>
+        <w:jc w:val="both"/>
+        <w:rPr>
+          <w:rFonts w:ascii="Times New Roman" w:hAnsi="Times New Roman" w:cs="Times New Roman"/>
+          <w:sz w:val="24"/>
+          <w:szCs w:val="24"/>
+          <w:lang w:val="en-IN"/>
+        </w:rPr>
+      </w:pPr>
+      <w:r>
+        <w:rPr>
+          <w:rFonts w:ascii="Times New Roman" w:hAnsi="Times New Roman" w:cs="Times New Roman"/>
+          <w:sz w:val="24"/>
+          <w:szCs w:val="24"/>
+          <w:lang w:val="en-IN"/>
+        </w:rPr>
+        <w:t>Static Synchronization.</w:t>
+      </w:r>
+    </w:p>
+    <w:p>
+      <w:pPr>
+        <w:pStyle w:val="ListParagraph"/>
+        <w:numPr>
+          <w:ilvl w:val="0"/>
+          <w:numId w:val="35"/>
+        </w:numPr>
+        <w:jc w:val="both"/>
+        <w:rPr>
+          <w:rFonts w:ascii="Times New Roman" w:hAnsi="Times New Roman" w:cs="Times New Roman"/>
+          <w:b/>
+          <w:bCs/>
+          <w:i/>
+          <w:iCs/>
+          <w:sz w:val="24"/>
+          <w:szCs w:val="24"/>
+          <w:lang w:val="en-IN"/>
+        </w:rPr>
+      </w:pPr>
+      <w:r>
+        <w:rPr>
+          <w:rFonts w:ascii="Times New Roman" w:hAnsi="Times New Roman" w:cs="Times New Roman"/>
+          <w:b/>
+          <w:bCs/>
+          <w:i/>
+          <w:iCs/>
+          <w:sz w:val="24"/>
+          <w:szCs w:val="24"/>
+          <w:lang w:val="en-IN"/>
+        </w:rPr>
+        <w:t>Cooperation</w:t>
+      </w:r>
+    </w:p>
+    <w:p>
+      <w:pPr>
+        <w:pStyle w:val="ListParagraph"/>
+        <w:numPr>
+          <w:ilvl w:val="1"/>
+          <w:numId w:val="35"/>
+        </w:numPr>
+        <w:jc w:val="both"/>
+        <w:rPr>
+          <w:rFonts w:ascii="Times New Roman" w:hAnsi="Times New Roman" w:cs="Times New Roman"/>
+          <w:sz w:val="24"/>
+          <w:szCs w:val="24"/>
+          <w:lang w:val="en-IN"/>
+        </w:rPr>
+      </w:pPr>
+      <w:r>
+        <w:rPr>
+          <w:rFonts w:ascii="Times New Roman" w:hAnsi="Times New Roman" w:cs="Times New Roman"/>
+          <w:sz w:val="24"/>
+          <w:szCs w:val="24"/>
+          <w:lang w:val="en-IN"/>
+        </w:rPr>
+        <w:t>Inter thread communication</w:t>
+      </w:r>
+    </w:p>
+    <w:p>
+      <w:pPr>
+        <w:pStyle w:val="ListParagraph"/>
+        <w:ind w:left="1080"/>
+        <w:jc w:val="both"/>
+        <w:rPr>
+          <w:rFonts w:ascii="Times New Roman" w:hAnsi="Times New Roman" w:cs="Times New Roman"/>
+          <w:sz w:val="24"/>
+          <w:szCs w:val="24"/>
+          <w:lang w:val="en-IN"/>
+        </w:rPr>
+      </w:pPr>
     </w:p>
     <w:p>
       <w:pPr>
@@ -356,22 +2126,118 @@
           <w:ilvl w:val="0"/>
           <w:numId w:val="33"/>
         </w:numPr>
-        <w:rPr>
-          <w:rFonts w:ascii="Times New Roman" w:hAnsi="Times New Roman" w:cs="Times New Roman"/>
-          <w:sz w:val="24"/>
-          <w:szCs w:val="24"/>
-          <w:lang w:val="en-IN"/>
-        </w:rPr>
-      </w:pPr>
-      <w:r>
-        <w:rPr>
-          <w:rFonts w:ascii="Times New Roman" w:hAnsi="Times New Roman" w:cs="Times New Roman"/>
+        <w:jc w:val="both"/>
+        <w:rPr>
+          <w:rFonts w:ascii="Times New Roman" w:hAnsi="Times New Roman" w:cs="Times New Roman"/>
+          <w:b/>
+          <w:bCs/>
+          <w:sz w:val="24"/>
+          <w:szCs w:val="24"/>
+          <w:lang w:val="en-IN"/>
+        </w:rPr>
+      </w:pPr>
+      <w:r>
+        <w:rPr>
+          <w:rFonts w:ascii="Times New Roman" w:hAnsi="Times New Roman" w:cs="Times New Roman"/>
+          <w:b/>
+          <w:bCs/>
           <w:sz w:val="24"/>
           <w:szCs w:val="24"/>
           <w:lang w:val="en-IN"/>
         </w:rPr>
         <w:t>What is co-operative thread?</w:t>
       </w:r>
+    </w:p>
+    <w:p>
+      <w:pPr>
+        <w:pStyle w:val="ListParagraph"/>
+        <w:ind w:left="1080"/>
+        <w:jc w:val="both"/>
+        <w:rPr>
+          <w:rFonts w:ascii="Times New Roman" w:hAnsi="Times New Roman" w:cs="Times New Roman"/>
+          <w:sz w:val="24"/>
+          <w:szCs w:val="24"/>
+          <w:lang w:val="en-IN"/>
+        </w:rPr>
+      </w:pPr>
+    </w:p>
+    <w:p>
+      <w:pPr>
+        <w:pStyle w:val="ListParagraph"/>
+        <w:ind w:left="1080"/>
+        <w:jc w:val="both"/>
+        <w:rPr>
+          <w:rFonts w:ascii="Times New Roman" w:hAnsi="Times New Roman" w:cs="Times New Roman"/>
+          <w:sz w:val="24"/>
+          <w:szCs w:val="24"/>
+          <w:lang w:val="en-IN"/>
+        </w:rPr>
+      </w:pPr>
+      <w:r>
+        <w:rPr>
+          <w:rFonts w:ascii="Times New Roman" w:hAnsi="Times New Roman" w:cs="Times New Roman"/>
+          <w:sz w:val="24"/>
+          <w:szCs w:val="24"/>
+          <w:lang w:val="en-IN"/>
+        </w:rPr>
+        <w:t>If a process contains more than one thread and it is synchronized for process completion states then the threads are known as co-operative threads. In co-operative</w:t>
+      </w:r>
+      <w:r>
+        <w:rPr>
+          <w:rFonts w:ascii="Times New Roman" w:hAnsi="Times New Roman" w:cs="Times New Roman"/>
+          <w:sz w:val="24"/>
+          <w:szCs w:val="24"/>
+          <w:lang w:val="en-IN"/>
+        </w:rPr>
+        <w:t xml:space="preserve"> scenario</w:t>
+      </w:r>
+      <w:r>
+        <w:rPr>
+          <w:rFonts w:ascii="Times New Roman" w:hAnsi="Times New Roman" w:cs="Times New Roman"/>
+          <w:sz w:val="24"/>
+          <w:szCs w:val="24"/>
+          <w:lang w:val="en-IN"/>
+        </w:rPr>
+        <w:t xml:space="preserve"> </w:t>
+      </w:r>
+      <w:r>
+        <w:rPr>
+          <w:rFonts w:ascii="Times New Roman" w:hAnsi="Times New Roman" w:cs="Times New Roman"/>
+          <w:sz w:val="24"/>
+          <w:szCs w:val="24"/>
+          <w:lang w:val="en-IN"/>
+        </w:rPr>
+        <w:t xml:space="preserve">the co-operating </w:t>
+      </w:r>
+      <w:r>
+        <w:rPr>
+          <w:rFonts w:ascii="Times New Roman" w:hAnsi="Times New Roman" w:cs="Times New Roman"/>
+          <w:sz w:val="24"/>
+          <w:szCs w:val="24"/>
+          <w:lang w:val="en-IN"/>
+        </w:rPr>
+        <w:t xml:space="preserve">threads depends on each other for </w:t>
+      </w:r>
+      <w:r>
+        <w:rPr>
+          <w:rFonts w:ascii="Times New Roman" w:hAnsi="Times New Roman" w:cs="Times New Roman"/>
+          <w:sz w:val="24"/>
+          <w:szCs w:val="24"/>
+          <w:lang w:val="en-IN"/>
+        </w:rPr>
+        <w:t>successful completion of one process.</w:t>
+      </w:r>
+    </w:p>
+    <w:p>
+      <w:pPr>
+        <w:jc w:val="both"/>
+        <w:rPr>
+          <w:rFonts w:ascii="Times New Roman" w:hAnsi="Times New Roman" w:cs="Times New Roman"/>
+          <w:sz w:val="24"/>
+          <w:szCs w:val="24"/>
+          <w:lang w:val="en-IN"/>
+        </w:rPr>
+      </w:pPr>
     </w:p>
     <w:p>
       <w:pPr>
@@ -380,22 +2246,111 @@
           <w:ilvl w:val="0"/>
           <w:numId w:val="33"/>
         </w:numPr>
-        <w:rPr>
-          <w:rFonts w:ascii="Times New Roman" w:hAnsi="Times New Roman" w:cs="Times New Roman"/>
-          <w:sz w:val="24"/>
-          <w:szCs w:val="24"/>
-          <w:lang w:val="en-IN"/>
-        </w:rPr>
-      </w:pPr>
-      <w:r>
-        <w:rPr>
-          <w:rFonts w:ascii="Times New Roman" w:hAnsi="Times New Roman" w:cs="Times New Roman"/>
+        <w:jc w:val="both"/>
+        <w:rPr>
+          <w:rFonts w:ascii="Times New Roman" w:hAnsi="Times New Roman" w:cs="Times New Roman"/>
+          <w:b/>
+          <w:bCs/>
+          <w:sz w:val="24"/>
+          <w:szCs w:val="24"/>
+          <w:lang w:val="en-IN"/>
+        </w:rPr>
+      </w:pPr>
+      <w:r>
+        <w:rPr>
+          <w:rFonts w:ascii="Times New Roman" w:hAnsi="Times New Roman" w:cs="Times New Roman"/>
+          <w:b/>
+          <w:bCs/>
           <w:sz w:val="24"/>
           <w:szCs w:val="24"/>
           <w:lang w:val="en-IN"/>
         </w:rPr>
         <w:t>What is demon thread?</w:t>
       </w:r>
+    </w:p>
+    <w:p>
+      <w:pPr>
+        <w:pStyle w:val="ListParagraph"/>
+        <w:ind w:left="1080"/>
+        <w:jc w:val="both"/>
+        <w:rPr>
+          <w:rFonts w:ascii="Times New Roman" w:hAnsi="Times New Roman" w:cs="Times New Roman"/>
+          <w:sz w:val="24"/>
+          <w:szCs w:val="24"/>
+          <w:lang w:val="en-IN"/>
+        </w:rPr>
+      </w:pPr>
+    </w:p>
+    <w:p>
+      <w:pPr>
+        <w:pStyle w:val="ListParagraph"/>
+        <w:ind w:left="1080"/>
+        <w:jc w:val="both"/>
+        <w:rPr>
+          <w:rFonts w:ascii="Times New Roman" w:hAnsi="Times New Roman" w:cs="Times New Roman"/>
+          <w:sz w:val="24"/>
+          <w:szCs w:val="24"/>
+          <w:lang w:val="en-IN"/>
+        </w:rPr>
+      </w:pPr>
+      <w:r>
+        <w:rPr>
+          <w:rFonts w:ascii="Times New Roman" w:hAnsi="Times New Roman" w:cs="Times New Roman"/>
+          <w:sz w:val="24"/>
+          <w:szCs w:val="24"/>
+          <w:lang w:val="en-IN"/>
+        </w:rPr>
+        <w:t>Daemon thread in java is a service provider thread that provides services to the user thread. It provides services to user threads for background supporting tasks. It has no role in life than to serve user threads.</w:t>
+      </w:r>
+      <w:r>
+        <w:rPr>
+          <w:rFonts w:ascii="Times New Roman" w:hAnsi="Times New Roman" w:cs="Times New Roman"/>
+          <w:sz w:val="24"/>
+          <w:szCs w:val="24"/>
+          <w:lang w:val="en-IN"/>
+        </w:rPr>
+        <w:t xml:space="preserve"> </w:t>
+      </w:r>
+      <w:r>
+        <w:rPr>
+          <w:rFonts w:ascii="Times New Roman" w:hAnsi="Times New Roman" w:cs="Times New Roman"/>
+          <w:sz w:val="24"/>
+          <w:szCs w:val="24"/>
+          <w:lang w:val="en-IN"/>
+        </w:rPr>
+        <w:t>Its life depends on user threads.</w:t>
+      </w:r>
+      <w:r>
+        <w:rPr>
+          <w:rFonts w:ascii="Times New Roman" w:hAnsi="Times New Roman" w:cs="Times New Roman"/>
+          <w:sz w:val="24"/>
+          <w:szCs w:val="24"/>
+          <w:lang w:val="en-IN"/>
+        </w:rPr>
+        <w:t xml:space="preserve"> </w:t>
+      </w:r>
+      <w:r>
+        <w:rPr>
+          <w:rFonts w:ascii="Times New Roman" w:hAnsi="Times New Roman" w:cs="Times New Roman"/>
+          <w:sz w:val="24"/>
+          <w:szCs w:val="24"/>
+          <w:lang w:val="en-IN"/>
+        </w:rPr>
+        <w:t>It is a low priority thread.</w:t>
+      </w:r>
+    </w:p>
+    <w:p>
+      <w:pPr>
+        <w:pStyle w:val="ListParagraph"/>
+        <w:ind w:left="1080"/>
+        <w:jc w:val="both"/>
+        <w:rPr>
+          <w:rFonts w:ascii="Times New Roman" w:hAnsi="Times New Roman" w:cs="Times New Roman"/>
+          <w:sz w:val="24"/>
+          <w:szCs w:val="24"/>
+          <w:lang w:val="en-IN"/>
+        </w:rPr>
+      </w:pPr>
     </w:p>
     <w:p>
       <w:pPr>
@@ -404,22 +2359,102 @@
           <w:ilvl w:val="0"/>
           <w:numId w:val="33"/>
         </w:numPr>
-        <w:rPr>
-          <w:rFonts w:ascii="Times New Roman" w:hAnsi="Times New Roman" w:cs="Times New Roman"/>
-          <w:sz w:val="24"/>
-          <w:szCs w:val="24"/>
-          <w:lang w:val="en-IN"/>
-        </w:rPr>
-      </w:pPr>
-      <w:r>
-        <w:rPr>
-          <w:rFonts w:ascii="Times New Roman" w:hAnsi="Times New Roman" w:cs="Times New Roman"/>
+        <w:jc w:val="both"/>
+        <w:rPr>
+          <w:rFonts w:ascii="Times New Roman" w:hAnsi="Times New Roman" w:cs="Times New Roman"/>
+          <w:b/>
+          <w:bCs/>
+          <w:sz w:val="24"/>
+          <w:szCs w:val="24"/>
+          <w:lang w:val="en-IN"/>
+        </w:rPr>
+      </w:pPr>
+      <w:r>
+        <w:rPr>
+          <w:rFonts w:ascii="Times New Roman" w:hAnsi="Times New Roman" w:cs="Times New Roman"/>
+          <w:b/>
+          <w:bCs/>
           <w:sz w:val="24"/>
           <w:szCs w:val="24"/>
           <w:lang w:val="en-IN"/>
         </w:rPr>
         <w:t>What is Java Generics?</w:t>
       </w:r>
+    </w:p>
+    <w:p>
+      <w:pPr>
+        <w:pStyle w:val="ListParagraph"/>
+        <w:ind w:left="1080"/>
+        <w:jc w:val="both"/>
+        <w:rPr>
+          <w:rFonts w:ascii="Times New Roman" w:hAnsi="Times New Roman" w:cs="Times New Roman"/>
+          <w:sz w:val="24"/>
+          <w:szCs w:val="24"/>
+          <w:lang w:val="en-IN"/>
+        </w:rPr>
+      </w:pPr>
+    </w:p>
+    <w:p>
+      <w:pPr>
+        <w:pStyle w:val="ListParagraph"/>
+        <w:ind w:left="1080"/>
+        <w:jc w:val="both"/>
+        <w:rPr>
+          <w:rFonts w:ascii="Times New Roman" w:hAnsi="Times New Roman" w:cs="Times New Roman"/>
+          <w:sz w:val="24"/>
+          <w:szCs w:val="24"/>
+          <w:lang w:val="en-IN"/>
+        </w:rPr>
+      </w:pPr>
+      <w:r>
+        <w:rPr>
+          <w:rFonts w:ascii="Times New Roman" w:hAnsi="Times New Roman" w:cs="Times New Roman"/>
+          <w:sz w:val="24"/>
+          <w:szCs w:val="24"/>
+          <w:lang w:val="en-IN"/>
+        </w:rPr>
+        <w:t>Java generics help us to create classes and methods that independent of type and also it ensures the compile time type safety.</w:t>
+      </w:r>
+      <w:r>
+        <w:rPr>
+          <w:rFonts w:ascii="Times New Roman" w:hAnsi="Times New Roman" w:cs="Times New Roman"/>
+          <w:sz w:val="24"/>
+          <w:szCs w:val="24"/>
+          <w:lang w:val="en-IN"/>
+        </w:rPr>
+        <w:t xml:space="preserve"> Java generics available from J2SE version 5.0.</w:t>
+      </w:r>
+      <w:r>
+        <w:rPr>
+          <w:rFonts w:ascii="Times New Roman" w:hAnsi="Times New Roman" w:cs="Times New Roman"/>
+          <w:sz w:val="24"/>
+          <w:szCs w:val="24"/>
+          <w:lang w:val="en-IN"/>
+        </w:rPr>
+        <w:t xml:space="preserve"> </w:t>
+      </w:r>
+      <w:r>
+        <w:rPr>
+          <w:rFonts w:ascii="Times New Roman" w:hAnsi="Times New Roman" w:cs="Times New Roman"/>
+          <w:sz w:val="24"/>
+          <w:szCs w:val="24"/>
+          <w:lang w:val="en-IN"/>
+        </w:rPr>
+        <w:t xml:space="preserve">  </w:t>
+      </w:r>
+    </w:p>
+    <w:p>
+      <w:pPr>
+        <w:pStyle w:val="ListParagraph"/>
+        <w:ind w:left="1080"/>
+        <w:jc w:val="both"/>
+        <w:rPr>
+          <w:rFonts w:ascii="Times New Roman" w:hAnsi="Times New Roman" w:cs="Times New Roman"/>
+          <w:sz w:val="24"/>
+          <w:szCs w:val="24"/>
+          <w:lang w:val="en-IN"/>
+        </w:rPr>
+      </w:pPr>
     </w:p>
     <w:p>
       <w:pPr>
@@ -428,22 +2463,1029 @@
           <w:ilvl w:val="0"/>
           <w:numId w:val="33"/>
         </w:numPr>
-        <w:rPr>
-          <w:rFonts w:ascii="Times New Roman" w:hAnsi="Times New Roman" w:cs="Times New Roman"/>
-          <w:sz w:val="24"/>
-          <w:szCs w:val="24"/>
-          <w:lang w:val="en-IN"/>
-        </w:rPr>
-      </w:pPr>
-      <w:r>
-        <w:rPr>
-          <w:rFonts w:ascii="Times New Roman" w:hAnsi="Times New Roman" w:cs="Times New Roman"/>
+        <w:jc w:val="both"/>
+        <w:rPr>
+          <w:rFonts w:ascii="Times New Roman" w:hAnsi="Times New Roman" w:cs="Times New Roman"/>
+          <w:b/>
+          <w:bCs/>
+          <w:sz w:val="24"/>
+          <w:szCs w:val="24"/>
+          <w:lang w:val="en-IN"/>
+        </w:rPr>
+      </w:pPr>
+      <w:r>
+        <w:rPr>
+          <w:rFonts w:ascii="Times New Roman" w:hAnsi="Times New Roman" w:cs="Times New Roman"/>
+          <w:b/>
+          <w:bCs/>
           <w:sz w:val="24"/>
           <w:szCs w:val="24"/>
           <w:lang w:val="en-IN"/>
         </w:rPr>
         <w:t>Give an example for generic methods.</w:t>
       </w:r>
+    </w:p>
+    <w:p>
+      <w:pPr>
+        <w:pStyle w:val="ListParagraph"/>
+        <w:ind w:left="1080"/>
+        <w:jc w:val="both"/>
+        <w:rPr>
+          <w:rFonts w:ascii="Times New Roman" w:hAnsi="Times New Roman" w:cs="Times New Roman"/>
+          <w:sz w:val="24"/>
+          <w:szCs w:val="24"/>
+          <w:lang w:val="en-IN"/>
+        </w:rPr>
+      </w:pPr>
+    </w:p>
+    <w:p>
+      <w:pPr>
+        <w:pStyle w:val="ListParagraph"/>
+        <w:ind w:left="1080"/>
+        <w:jc w:val="both"/>
+        <w:rPr>
+          <w:rFonts w:ascii="Times New Roman" w:hAnsi="Times New Roman" w:cs="Times New Roman"/>
+          <w:sz w:val="24"/>
+          <w:szCs w:val="24"/>
+          <w:lang w:val="en-IN"/>
+        </w:rPr>
+      </w:pPr>
+      <w:r>
+        <w:rPr>
+          <w:rFonts w:ascii="Times New Roman" w:hAnsi="Times New Roman" w:cs="Times New Roman"/>
+          <w:sz w:val="24"/>
+          <w:szCs w:val="24"/>
+          <w:lang w:val="en-IN"/>
+        </w:rPr>
+        <w:t>class GenericArrays{</w:t>
+      </w:r>
+    </w:p>
+    <w:p>
+      <w:pPr>
+        <w:pStyle w:val="ListParagraph"/>
+        <w:ind w:left="1080"/>
+        <w:jc w:val="both"/>
+        <w:rPr>
+          <w:rFonts w:ascii="Times New Roman" w:hAnsi="Times New Roman" w:cs="Times New Roman"/>
+          <w:sz w:val="24"/>
+          <w:szCs w:val="24"/>
+          <w:lang w:val="en-IN"/>
+        </w:rPr>
+      </w:pPr>
+      <w:r>
+        <w:rPr>
+          <w:rFonts w:ascii="Times New Roman" w:hAnsi="Times New Roman" w:cs="Times New Roman"/>
+          <w:sz w:val="24"/>
+          <w:szCs w:val="24"/>
+          <w:lang w:val="en-IN"/>
+        </w:rPr>
+        <w:tab/>
+        <w:t>&lt;E&gt; void printArray(E[] aArray) {</w:t>
+      </w:r>
+    </w:p>
+    <w:p>
+      <w:pPr>
+        <w:pStyle w:val="ListParagraph"/>
+        <w:ind w:left="1080"/>
+        <w:jc w:val="both"/>
+        <w:rPr>
+          <w:rFonts w:ascii="Times New Roman" w:hAnsi="Times New Roman" w:cs="Times New Roman"/>
+          <w:sz w:val="24"/>
+          <w:szCs w:val="24"/>
+          <w:lang w:val="en-IN"/>
+        </w:rPr>
+      </w:pPr>
+      <w:r>
+        <w:rPr>
+          <w:rFonts w:ascii="Times New Roman" w:hAnsi="Times New Roman" w:cs="Times New Roman"/>
+          <w:sz w:val="24"/>
+          <w:szCs w:val="24"/>
+          <w:lang w:val="en-IN"/>
+        </w:rPr>
+        <w:tab/>
+      </w:r>
+      <w:r>
+        <w:rPr>
+          <w:rFonts w:ascii="Times New Roman" w:hAnsi="Times New Roman" w:cs="Times New Roman"/>
+          <w:sz w:val="24"/>
+          <w:szCs w:val="24"/>
+          <w:lang w:val="en-IN"/>
+        </w:rPr>
+        <w:tab/>
+        <w:t>System.out.println("Object Types:"+aArray.getClass().getName());</w:t>
+      </w:r>
+    </w:p>
+    <w:p>
+      <w:pPr>
+        <w:pStyle w:val="ListParagraph"/>
+        <w:ind w:left="1080"/>
+        <w:jc w:val="both"/>
+        <w:rPr>
+          <w:rFonts w:ascii="Times New Roman" w:hAnsi="Times New Roman" w:cs="Times New Roman"/>
+          <w:sz w:val="24"/>
+          <w:szCs w:val="24"/>
+          <w:lang w:val="en-IN"/>
+        </w:rPr>
+      </w:pPr>
+      <w:r>
+        <w:rPr>
+          <w:rFonts w:ascii="Times New Roman" w:hAnsi="Times New Roman" w:cs="Times New Roman"/>
+          <w:sz w:val="24"/>
+          <w:szCs w:val="24"/>
+          <w:lang w:val="en-IN"/>
+        </w:rPr>
+        <w:tab/>
+      </w:r>
+      <w:r>
+        <w:rPr>
+          <w:rFonts w:ascii="Times New Roman" w:hAnsi="Times New Roman" w:cs="Times New Roman"/>
+          <w:sz w:val="24"/>
+          <w:szCs w:val="24"/>
+          <w:lang w:val="en-IN"/>
+        </w:rPr>
+        <w:tab/>
+        <w:t>for(E temp:aArray) {</w:t>
+      </w:r>
+    </w:p>
+    <w:p>
+      <w:pPr>
+        <w:pStyle w:val="ListParagraph"/>
+        <w:ind w:left="1080"/>
+        <w:jc w:val="both"/>
+        <w:rPr>
+          <w:rFonts w:ascii="Times New Roman" w:hAnsi="Times New Roman" w:cs="Times New Roman"/>
+          <w:sz w:val="24"/>
+          <w:szCs w:val="24"/>
+          <w:lang w:val="en-IN"/>
+        </w:rPr>
+      </w:pPr>
+      <w:r>
+        <w:rPr>
+          <w:rFonts w:ascii="Times New Roman" w:hAnsi="Times New Roman" w:cs="Times New Roman"/>
+          <w:sz w:val="24"/>
+          <w:szCs w:val="24"/>
+          <w:lang w:val="en-IN"/>
+        </w:rPr>
+        <w:tab/>
+      </w:r>
+      <w:r>
+        <w:rPr>
+          <w:rFonts w:ascii="Times New Roman" w:hAnsi="Times New Roman" w:cs="Times New Roman"/>
+          <w:sz w:val="24"/>
+          <w:szCs w:val="24"/>
+          <w:lang w:val="en-IN"/>
+        </w:rPr>
+        <w:tab/>
+      </w:r>
+      <w:r>
+        <w:rPr>
+          <w:rFonts w:ascii="Times New Roman" w:hAnsi="Times New Roman" w:cs="Times New Roman"/>
+          <w:sz w:val="24"/>
+          <w:szCs w:val="24"/>
+          <w:lang w:val="en-IN"/>
+        </w:rPr>
+        <w:tab/>
+        <w:t>System.out.println(temp);</w:t>
+      </w:r>
+    </w:p>
+    <w:p>
+      <w:pPr>
+        <w:pStyle w:val="ListParagraph"/>
+        <w:ind w:left="1080"/>
+        <w:jc w:val="both"/>
+        <w:rPr>
+          <w:rFonts w:ascii="Times New Roman" w:hAnsi="Times New Roman" w:cs="Times New Roman"/>
+          <w:sz w:val="24"/>
+          <w:szCs w:val="24"/>
+          <w:lang w:val="en-IN"/>
+        </w:rPr>
+      </w:pPr>
+      <w:r>
+        <w:rPr>
+          <w:rFonts w:ascii="Times New Roman" w:hAnsi="Times New Roman" w:cs="Times New Roman"/>
+          <w:sz w:val="24"/>
+          <w:szCs w:val="24"/>
+          <w:lang w:val="en-IN"/>
+        </w:rPr>
+        <w:tab/>
+      </w:r>
+      <w:r>
+        <w:rPr>
+          <w:rFonts w:ascii="Times New Roman" w:hAnsi="Times New Roman" w:cs="Times New Roman"/>
+          <w:sz w:val="24"/>
+          <w:szCs w:val="24"/>
+          <w:lang w:val="en-IN"/>
+        </w:rPr>
+        <w:tab/>
+        <w:t>}</w:t>
+      </w:r>
+    </w:p>
+    <w:p>
+      <w:pPr>
+        <w:pStyle w:val="ListParagraph"/>
+        <w:ind w:left="1080"/>
+        <w:jc w:val="both"/>
+        <w:rPr>
+          <w:rFonts w:ascii="Times New Roman" w:hAnsi="Times New Roman" w:cs="Times New Roman"/>
+          <w:sz w:val="24"/>
+          <w:szCs w:val="24"/>
+          <w:lang w:val="en-IN"/>
+        </w:rPr>
+      </w:pPr>
+      <w:r>
+        <w:rPr>
+          <w:rFonts w:ascii="Times New Roman" w:hAnsi="Times New Roman" w:cs="Times New Roman"/>
+          <w:sz w:val="24"/>
+          <w:szCs w:val="24"/>
+          <w:lang w:val="en-IN"/>
+        </w:rPr>
+        <w:tab/>
+        <w:t>}</w:t>
+      </w:r>
+    </w:p>
+    <w:p>
+      <w:pPr>
+        <w:pStyle w:val="ListParagraph"/>
+        <w:ind w:left="1080"/>
+        <w:jc w:val="both"/>
+        <w:rPr>
+          <w:rFonts w:ascii="Times New Roman" w:hAnsi="Times New Roman" w:cs="Times New Roman"/>
+          <w:sz w:val="24"/>
+          <w:szCs w:val="24"/>
+          <w:lang w:val="en-IN"/>
+        </w:rPr>
+      </w:pPr>
+      <w:r>
+        <w:rPr>
+          <w:rFonts w:ascii="Times New Roman" w:hAnsi="Times New Roman" w:cs="Times New Roman"/>
+          <w:sz w:val="24"/>
+          <w:szCs w:val="24"/>
+          <w:lang w:val="en-IN"/>
+        </w:rPr>
+        <w:tab/>
+      </w:r>
+    </w:p>
+    <w:p>
+      <w:pPr>
+        <w:pStyle w:val="ListParagraph"/>
+        <w:ind w:left="1080"/>
+        <w:jc w:val="both"/>
+        <w:rPr>
+          <w:rFonts w:ascii="Times New Roman" w:hAnsi="Times New Roman" w:cs="Times New Roman"/>
+          <w:sz w:val="24"/>
+          <w:szCs w:val="24"/>
+          <w:lang w:val="en-IN"/>
+        </w:rPr>
+      </w:pPr>
+      <w:r>
+        <w:rPr>
+          <w:rFonts w:ascii="Times New Roman" w:hAnsi="Times New Roman" w:cs="Times New Roman"/>
+          <w:sz w:val="24"/>
+          <w:szCs w:val="24"/>
+          <w:lang w:val="en-IN"/>
+        </w:rPr>
+        <w:t>}</w:t>
+      </w:r>
+    </w:p>
+    <w:p>
+      <w:pPr>
+        <w:pStyle w:val="ListParagraph"/>
+        <w:ind w:left="1080"/>
+        <w:jc w:val="both"/>
+        <w:rPr>
+          <w:rFonts w:ascii="Times New Roman" w:hAnsi="Times New Roman" w:cs="Times New Roman"/>
+          <w:sz w:val="24"/>
+          <w:szCs w:val="24"/>
+          <w:lang w:val="en-IN"/>
+        </w:rPr>
+      </w:pPr>
+      <w:r>
+        <w:rPr>
+          <w:rFonts w:ascii="Times New Roman" w:hAnsi="Times New Roman" w:cs="Times New Roman"/>
+          <w:sz w:val="24"/>
+          <w:szCs w:val="24"/>
+          <w:lang w:val="en-IN"/>
+        </w:rPr>
+        <w:t>public class Main {</w:t>
+      </w:r>
+    </w:p>
+    <w:p>
+      <w:pPr>
+        <w:pStyle w:val="ListParagraph"/>
+        <w:ind w:left="1080"/>
+        <w:jc w:val="both"/>
+        <w:rPr>
+          <w:rFonts w:ascii="Times New Roman" w:hAnsi="Times New Roman" w:cs="Times New Roman"/>
+          <w:sz w:val="24"/>
+          <w:szCs w:val="24"/>
+          <w:lang w:val="en-IN"/>
+        </w:rPr>
+      </w:pPr>
+    </w:p>
+    <w:p>
+      <w:pPr>
+        <w:pStyle w:val="ListParagraph"/>
+        <w:ind w:left="1080"/>
+        <w:jc w:val="both"/>
+        <w:rPr>
+          <w:rFonts w:ascii="Times New Roman" w:hAnsi="Times New Roman" w:cs="Times New Roman"/>
+          <w:sz w:val="24"/>
+          <w:szCs w:val="24"/>
+          <w:lang w:val="en-IN"/>
+        </w:rPr>
+      </w:pPr>
+      <w:r>
+        <w:rPr>
+          <w:rFonts w:ascii="Times New Roman" w:hAnsi="Times New Roman" w:cs="Times New Roman"/>
+          <w:sz w:val="24"/>
+          <w:szCs w:val="24"/>
+          <w:lang w:val="en-IN"/>
+        </w:rPr>
+        <w:tab/>
+        <w:t>public static void main(String[] args) {</w:t>
+      </w:r>
+    </w:p>
+    <w:p>
+      <w:pPr>
+        <w:pStyle w:val="ListParagraph"/>
+        <w:ind w:left="1080"/>
+        <w:jc w:val="both"/>
+        <w:rPr>
+          <w:rFonts w:ascii="Times New Roman" w:hAnsi="Times New Roman" w:cs="Times New Roman"/>
+          <w:sz w:val="24"/>
+          <w:szCs w:val="24"/>
+          <w:lang w:val="en-IN"/>
+        </w:rPr>
+      </w:pPr>
+      <w:r>
+        <w:rPr>
+          <w:rFonts w:ascii="Times New Roman" w:hAnsi="Times New Roman" w:cs="Times New Roman"/>
+          <w:sz w:val="24"/>
+          <w:szCs w:val="24"/>
+          <w:lang w:val="en-IN"/>
+        </w:rPr>
+        <w:lastRenderedPageBreak/>
+        <w:tab/>
+      </w:r>
+      <w:r>
+        <w:rPr>
+          <w:rFonts w:ascii="Times New Roman" w:hAnsi="Times New Roman" w:cs="Times New Roman"/>
+          <w:sz w:val="24"/>
+          <w:szCs w:val="24"/>
+          <w:lang w:val="en-IN"/>
+        </w:rPr>
+        <w:tab/>
+        <w:t>GenericArrays a = new GenericArrays();</w:t>
+      </w:r>
+    </w:p>
+    <w:p>
+      <w:pPr>
+        <w:pStyle w:val="ListParagraph"/>
+        <w:ind w:left="1080"/>
+        <w:jc w:val="both"/>
+        <w:rPr>
+          <w:rFonts w:ascii="Times New Roman" w:hAnsi="Times New Roman" w:cs="Times New Roman"/>
+          <w:sz w:val="24"/>
+          <w:szCs w:val="24"/>
+          <w:lang w:val="en-IN"/>
+        </w:rPr>
+      </w:pPr>
+      <w:r>
+        <w:rPr>
+          <w:rFonts w:ascii="Times New Roman" w:hAnsi="Times New Roman" w:cs="Times New Roman"/>
+          <w:sz w:val="24"/>
+          <w:szCs w:val="24"/>
+          <w:lang w:val="en-IN"/>
+        </w:rPr>
+        <w:tab/>
+      </w:r>
+      <w:r>
+        <w:rPr>
+          <w:rFonts w:ascii="Times New Roman" w:hAnsi="Times New Roman" w:cs="Times New Roman"/>
+          <w:sz w:val="24"/>
+          <w:szCs w:val="24"/>
+          <w:lang w:val="en-IN"/>
+        </w:rPr>
+        <w:tab/>
+        <w:t>Integer[] i = {1,2,3,4};</w:t>
+      </w:r>
+    </w:p>
+    <w:p>
+      <w:pPr>
+        <w:pStyle w:val="ListParagraph"/>
+        <w:ind w:left="1080"/>
+        <w:jc w:val="both"/>
+        <w:rPr>
+          <w:rFonts w:ascii="Times New Roman" w:hAnsi="Times New Roman" w:cs="Times New Roman"/>
+          <w:sz w:val="24"/>
+          <w:szCs w:val="24"/>
+          <w:lang w:val="en-IN"/>
+        </w:rPr>
+      </w:pPr>
+      <w:r>
+        <w:rPr>
+          <w:rFonts w:ascii="Times New Roman" w:hAnsi="Times New Roman" w:cs="Times New Roman"/>
+          <w:sz w:val="24"/>
+          <w:szCs w:val="24"/>
+          <w:lang w:val="en-IN"/>
+        </w:rPr>
+        <w:tab/>
+      </w:r>
+      <w:r>
+        <w:rPr>
+          <w:rFonts w:ascii="Times New Roman" w:hAnsi="Times New Roman" w:cs="Times New Roman"/>
+          <w:sz w:val="24"/>
+          <w:szCs w:val="24"/>
+          <w:lang w:val="en-IN"/>
+        </w:rPr>
+        <w:tab/>
+        <w:t>a.printArray(i);</w:t>
+      </w:r>
+    </w:p>
+    <w:p>
+      <w:pPr>
+        <w:pStyle w:val="ListParagraph"/>
+        <w:ind w:left="1080"/>
+        <w:jc w:val="both"/>
+        <w:rPr>
+          <w:rFonts w:ascii="Times New Roman" w:hAnsi="Times New Roman" w:cs="Times New Roman"/>
+          <w:sz w:val="24"/>
+          <w:szCs w:val="24"/>
+          <w:lang w:val="en-IN"/>
+        </w:rPr>
+      </w:pPr>
+      <w:r>
+        <w:rPr>
+          <w:rFonts w:ascii="Times New Roman" w:hAnsi="Times New Roman" w:cs="Times New Roman"/>
+          <w:sz w:val="24"/>
+          <w:szCs w:val="24"/>
+          <w:lang w:val="en-IN"/>
+        </w:rPr>
+        <w:tab/>
+      </w:r>
+      <w:r>
+        <w:rPr>
+          <w:rFonts w:ascii="Times New Roman" w:hAnsi="Times New Roman" w:cs="Times New Roman"/>
+          <w:sz w:val="24"/>
+          <w:szCs w:val="24"/>
+          <w:lang w:val="en-IN"/>
+        </w:rPr>
+        <w:tab/>
+        <w:t>Float[] f = {1.3f,2.55f,3.56f,4.67f};</w:t>
+      </w:r>
+    </w:p>
+    <w:p>
+      <w:pPr>
+        <w:pStyle w:val="ListParagraph"/>
+        <w:ind w:left="1080"/>
+        <w:jc w:val="both"/>
+        <w:rPr>
+          <w:rFonts w:ascii="Times New Roman" w:hAnsi="Times New Roman" w:cs="Times New Roman"/>
+          <w:sz w:val="24"/>
+          <w:szCs w:val="24"/>
+          <w:lang w:val="en-IN"/>
+        </w:rPr>
+      </w:pPr>
+      <w:r>
+        <w:rPr>
+          <w:rFonts w:ascii="Times New Roman" w:hAnsi="Times New Roman" w:cs="Times New Roman"/>
+          <w:sz w:val="24"/>
+          <w:szCs w:val="24"/>
+          <w:lang w:val="en-IN"/>
+        </w:rPr>
+        <w:tab/>
+      </w:r>
+      <w:r>
+        <w:rPr>
+          <w:rFonts w:ascii="Times New Roman" w:hAnsi="Times New Roman" w:cs="Times New Roman"/>
+          <w:sz w:val="24"/>
+          <w:szCs w:val="24"/>
+          <w:lang w:val="en-IN"/>
+        </w:rPr>
+        <w:tab/>
+        <w:t>a.printArray(f);</w:t>
+      </w:r>
+    </w:p>
+    <w:p>
+      <w:pPr>
+        <w:pStyle w:val="ListParagraph"/>
+        <w:ind w:left="1080"/>
+        <w:jc w:val="both"/>
+        <w:rPr>
+          <w:rFonts w:ascii="Times New Roman" w:hAnsi="Times New Roman" w:cs="Times New Roman"/>
+          <w:sz w:val="24"/>
+          <w:szCs w:val="24"/>
+          <w:lang w:val="en-IN"/>
+        </w:rPr>
+      </w:pPr>
+      <w:r>
+        <w:rPr>
+          <w:rFonts w:ascii="Times New Roman" w:hAnsi="Times New Roman" w:cs="Times New Roman"/>
+          <w:sz w:val="24"/>
+          <w:szCs w:val="24"/>
+          <w:lang w:val="en-IN"/>
+        </w:rPr>
+        <w:tab/>
+      </w:r>
+      <w:r>
+        <w:rPr>
+          <w:rFonts w:ascii="Times New Roman" w:hAnsi="Times New Roman" w:cs="Times New Roman"/>
+          <w:sz w:val="24"/>
+          <w:szCs w:val="24"/>
+          <w:lang w:val="en-IN"/>
+        </w:rPr>
+        <w:tab/>
+        <w:t>String[] s = {"Apple", "Boy","Cat","Dog"};</w:t>
+      </w:r>
+    </w:p>
+    <w:p>
+      <w:pPr>
+        <w:pStyle w:val="ListParagraph"/>
+        <w:ind w:left="1080"/>
+        <w:jc w:val="both"/>
+        <w:rPr>
+          <w:rFonts w:ascii="Times New Roman" w:hAnsi="Times New Roman" w:cs="Times New Roman"/>
+          <w:sz w:val="24"/>
+          <w:szCs w:val="24"/>
+          <w:lang w:val="en-IN"/>
+        </w:rPr>
+      </w:pPr>
+      <w:r>
+        <w:rPr>
+          <w:rFonts w:ascii="Times New Roman" w:hAnsi="Times New Roman" w:cs="Times New Roman"/>
+          <w:sz w:val="24"/>
+          <w:szCs w:val="24"/>
+          <w:lang w:val="en-IN"/>
+        </w:rPr>
+        <w:tab/>
+      </w:r>
+      <w:r>
+        <w:rPr>
+          <w:rFonts w:ascii="Times New Roman" w:hAnsi="Times New Roman" w:cs="Times New Roman"/>
+          <w:sz w:val="24"/>
+          <w:szCs w:val="24"/>
+          <w:lang w:val="en-IN"/>
+        </w:rPr>
+        <w:tab/>
+        <w:t>a.printArray(s);</w:t>
+      </w:r>
+    </w:p>
+    <w:p>
+      <w:pPr>
+        <w:pStyle w:val="ListParagraph"/>
+        <w:ind w:left="1080"/>
+        <w:jc w:val="both"/>
+        <w:rPr>
+          <w:rFonts w:ascii="Times New Roman" w:hAnsi="Times New Roman" w:cs="Times New Roman"/>
+          <w:sz w:val="24"/>
+          <w:szCs w:val="24"/>
+          <w:lang w:val="en-IN"/>
+        </w:rPr>
+      </w:pPr>
+      <w:r>
+        <w:rPr>
+          <w:rFonts w:ascii="Times New Roman" w:hAnsi="Times New Roman" w:cs="Times New Roman"/>
+          <w:sz w:val="24"/>
+          <w:szCs w:val="24"/>
+          <w:lang w:val="en-IN"/>
+        </w:rPr>
+        <w:tab/>
+        <w:t>}</w:t>
+      </w:r>
+    </w:p>
+    <w:p>
+      <w:pPr>
+        <w:pStyle w:val="ListParagraph"/>
+        <w:ind w:left="1080"/>
+        <w:jc w:val="both"/>
+        <w:rPr>
+          <w:rFonts w:ascii="Times New Roman" w:hAnsi="Times New Roman" w:cs="Times New Roman"/>
+          <w:sz w:val="24"/>
+          <w:szCs w:val="24"/>
+          <w:lang w:val="en-IN"/>
+        </w:rPr>
+      </w:pPr>
+    </w:p>
+    <w:p>
+      <w:pPr>
+        <w:pStyle w:val="ListParagraph"/>
+        <w:ind w:left="1080"/>
+        <w:jc w:val="both"/>
+        <w:rPr>
+          <w:rFonts w:ascii="Times New Roman" w:hAnsi="Times New Roman" w:cs="Times New Roman"/>
+          <w:sz w:val="24"/>
+          <w:szCs w:val="24"/>
+          <w:lang w:val="en-IN"/>
+        </w:rPr>
+      </w:pPr>
+      <w:r>
+        <w:rPr>
+          <w:rFonts w:ascii="Times New Roman" w:hAnsi="Times New Roman" w:cs="Times New Roman"/>
+          <w:sz w:val="24"/>
+          <w:szCs w:val="24"/>
+          <w:lang w:val="en-IN"/>
+        </w:rPr>
+        <w:t>}</w:t>
+      </w:r>
+    </w:p>
+    <w:p>
+      <w:pPr>
+        <w:pStyle w:val="ListParagraph"/>
+        <w:ind w:left="1080"/>
+        <w:jc w:val="both"/>
+        <w:rPr>
+          <w:rFonts w:ascii="Times New Roman" w:hAnsi="Times New Roman" w:cs="Times New Roman"/>
+          <w:sz w:val="24"/>
+          <w:szCs w:val="24"/>
+          <w:lang w:val="en-IN"/>
+        </w:rPr>
+      </w:pPr>
+    </w:p>
+    <w:p>
+      <w:pPr>
+        <w:pStyle w:val="ListParagraph"/>
+        <w:ind w:left="1080"/>
+        <w:jc w:val="both"/>
+        <w:rPr>
+          <w:rFonts w:ascii="Times New Roman" w:hAnsi="Times New Roman" w:cs="Times New Roman"/>
+          <w:b/>
+          <w:bCs/>
+          <w:i/>
+          <w:iCs/>
+          <w:sz w:val="24"/>
+          <w:szCs w:val="24"/>
+          <w:lang w:val="en-IN"/>
+        </w:rPr>
+      </w:pPr>
+      <w:r>
+        <w:rPr>
+          <w:rFonts w:ascii="Times New Roman" w:hAnsi="Times New Roman" w:cs="Times New Roman"/>
+          <w:b/>
+          <w:bCs/>
+          <w:i/>
+          <w:iCs/>
+          <w:sz w:val="24"/>
+          <w:szCs w:val="24"/>
+          <w:lang w:val="en-IN"/>
+        </w:rPr>
+        <w:t>Output:</w:t>
+      </w:r>
+    </w:p>
+    <w:p>
+      <w:pPr>
+        <w:pStyle w:val="ListParagraph"/>
+        <w:ind w:left="1080"/>
+        <w:jc w:val="both"/>
+        <w:rPr>
+          <w:rFonts w:ascii="Times New Roman" w:hAnsi="Times New Roman" w:cs="Times New Roman"/>
+          <w:sz w:val="24"/>
+          <w:szCs w:val="24"/>
+          <w:lang w:val="en-IN"/>
+        </w:rPr>
+      </w:pPr>
+    </w:p>
+    <w:p>
+      <w:pPr>
+        <w:pStyle w:val="ListParagraph"/>
+        <w:ind w:left="1080"/>
+        <w:jc w:val="both"/>
+        <w:rPr>
+          <w:rFonts w:ascii="Times New Roman" w:hAnsi="Times New Roman" w:cs="Times New Roman"/>
+          <w:sz w:val="24"/>
+          <w:szCs w:val="24"/>
+          <w:lang w:val="en-IN"/>
+        </w:rPr>
+      </w:pPr>
+      <w:r>
+        <w:rPr>
+          <w:rFonts w:ascii="Times New Roman" w:hAnsi="Times New Roman" w:cs="Times New Roman"/>
+          <w:sz w:val="24"/>
+          <w:szCs w:val="24"/>
+          <w:lang w:val="en-IN"/>
+        </w:rPr>
+        <w:t>Object Types:[Ljava.lang.Integer;</w:t>
+      </w:r>
+    </w:p>
+    <w:p>
+      <w:pPr>
+        <w:pStyle w:val="ListParagraph"/>
+        <w:ind w:left="1080"/>
+        <w:jc w:val="both"/>
+        <w:rPr>
+          <w:rFonts w:ascii="Times New Roman" w:hAnsi="Times New Roman" w:cs="Times New Roman"/>
+          <w:sz w:val="24"/>
+          <w:szCs w:val="24"/>
+          <w:lang w:val="en-IN"/>
+        </w:rPr>
+      </w:pPr>
+      <w:r>
+        <w:rPr>
+          <w:rFonts w:ascii="Times New Roman" w:hAnsi="Times New Roman" w:cs="Times New Roman"/>
+          <w:sz w:val="24"/>
+          <w:szCs w:val="24"/>
+          <w:lang w:val="en-IN"/>
+        </w:rPr>
+        <w:t>1</w:t>
+      </w:r>
+    </w:p>
+    <w:p>
+      <w:pPr>
+        <w:pStyle w:val="ListParagraph"/>
+        <w:ind w:left="1080"/>
+        <w:jc w:val="both"/>
+        <w:rPr>
+          <w:rFonts w:ascii="Times New Roman" w:hAnsi="Times New Roman" w:cs="Times New Roman"/>
+          <w:sz w:val="24"/>
+          <w:szCs w:val="24"/>
+          <w:lang w:val="en-IN"/>
+        </w:rPr>
+      </w:pPr>
+      <w:r>
+        <w:rPr>
+          <w:rFonts w:ascii="Times New Roman" w:hAnsi="Times New Roman" w:cs="Times New Roman"/>
+          <w:sz w:val="24"/>
+          <w:szCs w:val="24"/>
+          <w:lang w:val="en-IN"/>
+        </w:rPr>
+        <w:t>2</w:t>
+      </w:r>
+    </w:p>
+    <w:p>
+      <w:pPr>
+        <w:pStyle w:val="ListParagraph"/>
+        <w:ind w:left="1080"/>
+        <w:jc w:val="both"/>
+        <w:rPr>
+          <w:rFonts w:ascii="Times New Roman" w:hAnsi="Times New Roman" w:cs="Times New Roman"/>
+          <w:sz w:val="24"/>
+          <w:szCs w:val="24"/>
+          <w:lang w:val="en-IN"/>
+        </w:rPr>
+      </w:pPr>
+      <w:r>
+        <w:rPr>
+          <w:rFonts w:ascii="Times New Roman" w:hAnsi="Times New Roman" w:cs="Times New Roman"/>
+          <w:sz w:val="24"/>
+          <w:szCs w:val="24"/>
+          <w:lang w:val="en-IN"/>
+        </w:rPr>
+        <w:t>3</w:t>
+      </w:r>
+    </w:p>
+    <w:p>
+      <w:pPr>
+        <w:pStyle w:val="ListParagraph"/>
+        <w:ind w:left="1080"/>
+        <w:jc w:val="both"/>
+        <w:rPr>
+          <w:rFonts w:ascii="Times New Roman" w:hAnsi="Times New Roman" w:cs="Times New Roman"/>
+          <w:sz w:val="24"/>
+          <w:szCs w:val="24"/>
+          <w:lang w:val="en-IN"/>
+        </w:rPr>
+      </w:pPr>
+      <w:r>
+        <w:rPr>
+          <w:rFonts w:ascii="Times New Roman" w:hAnsi="Times New Roman" w:cs="Times New Roman"/>
+          <w:sz w:val="24"/>
+          <w:szCs w:val="24"/>
+          <w:lang w:val="en-IN"/>
+        </w:rPr>
+        <w:t>4</w:t>
+      </w:r>
+    </w:p>
+    <w:p>
+      <w:pPr>
+        <w:pStyle w:val="ListParagraph"/>
+        <w:ind w:left="1080"/>
+        <w:jc w:val="both"/>
+        <w:rPr>
+          <w:rFonts w:ascii="Times New Roman" w:hAnsi="Times New Roman" w:cs="Times New Roman"/>
+          <w:sz w:val="24"/>
+          <w:szCs w:val="24"/>
+          <w:lang w:val="en-IN"/>
+        </w:rPr>
+      </w:pPr>
+      <w:r>
+        <w:rPr>
+          <w:rFonts w:ascii="Times New Roman" w:hAnsi="Times New Roman" w:cs="Times New Roman"/>
+          <w:sz w:val="24"/>
+          <w:szCs w:val="24"/>
+          <w:lang w:val="en-IN"/>
+        </w:rPr>
+        <w:t>Object Types:[Ljava.lang.Float;</w:t>
+      </w:r>
+    </w:p>
+    <w:p>
+      <w:pPr>
+        <w:pStyle w:val="ListParagraph"/>
+        <w:ind w:left="1080"/>
+        <w:jc w:val="both"/>
+        <w:rPr>
+          <w:rFonts w:ascii="Times New Roman" w:hAnsi="Times New Roman" w:cs="Times New Roman"/>
+          <w:sz w:val="24"/>
+          <w:szCs w:val="24"/>
+          <w:lang w:val="en-IN"/>
+        </w:rPr>
+      </w:pPr>
+      <w:r>
+        <w:rPr>
+          <w:rFonts w:ascii="Times New Roman" w:hAnsi="Times New Roman" w:cs="Times New Roman"/>
+          <w:sz w:val="24"/>
+          <w:szCs w:val="24"/>
+          <w:lang w:val="en-IN"/>
+        </w:rPr>
+        <w:t>1.3</w:t>
+      </w:r>
+    </w:p>
+    <w:p>
+      <w:pPr>
+        <w:pStyle w:val="ListParagraph"/>
+        <w:ind w:left="1080"/>
+        <w:jc w:val="both"/>
+        <w:rPr>
+          <w:rFonts w:ascii="Times New Roman" w:hAnsi="Times New Roman" w:cs="Times New Roman"/>
+          <w:sz w:val="24"/>
+          <w:szCs w:val="24"/>
+          <w:lang w:val="en-IN"/>
+        </w:rPr>
+      </w:pPr>
+      <w:r>
+        <w:rPr>
+          <w:rFonts w:ascii="Times New Roman" w:hAnsi="Times New Roman" w:cs="Times New Roman"/>
+          <w:sz w:val="24"/>
+          <w:szCs w:val="24"/>
+          <w:lang w:val="en-IN"/>
+        </w:rPr>
+        <w:t>2.55</w:t>
+      </w:r>
+    </w:p>
+    <w:p>
+      <w:pPr>
+        <w:pStyle w:val="ListParagraph"/>
+        <w:ind w:left="1080"/>
+        <w:jc w:val="both"/>
+        <w:rPr>
+          <w:rFonts w:ascii="Times New Roman" w:hAnsi="Times New Roman" w:cs="Times New Roman"/>
+          <w:sz w:val="24"/>
+          <w:szCs w:val="24"/>
+          <w:lang w:val="en-IN"/>
+        </w:rPr>
+      </w:pPr>
+      <w:r>
+        <w:rPr>
+          <w:rFonts w:ascii="Times New Roman" w:hAnsi="Times New Roman" w:cs="Times New Roman"/>
+          <w:sz w:val="24"/>
+          <w:szCs w:val="24"/>
+          <w:lang w:val="en-IN"/>
+        </w:rPr>
+        <w:t>3.56</w:t>
+      </w:r>
+    </w:p>
+    <w:p>
+      <w:pPr>
+        <w:pStyle w:val="ListParagraph"/>
+        <w:ind w:left="1080"/>
+        <w:jc w:val="both"/>
+        <w:rPr>
+          <w:rFonts w:ascii="Times New Roman" w:hAnsi="Times New Roman" w:cs="Times New Roman"/>
+          <w:sz w:val="24"/>
+          <w:szCs w:val="24"/>
+          <w:lang w:val="en-IN"/>
+        </w:rPr>
+      </w:pPr>
+      <w:r>
+        <w:rPr>
+          <w:rFonts w:ascii="Times New Roman" w:hAnsi="Times New Roman" w:cs="Times New Roman"/>
+          <w:sz w:val="24"/>
+          <w:szCs w:val="24"/>
+          <w:lang w:val="en-IN"/>
+        </w:rPr>
+        <w:t>4.67</w:t>
+      </w:r>
+    </w:p>
+    <w:p>
+      <w:pPr>
+        <w:pStyle w:val="ListParagraph"/>
+        <w:ind w:left="1080"/>
+        <w:jc w:val="both"/>
+        <w:rPr>
+          <w:rFonts w:ascii="Times New Roman" w:hAnsi="Times New Roman" w:cs="Times New Roman"/>
+          <w:sz w:val="24"/>
+          <w:szCs w:val="24"/>
+          <w:lang w:val="en-IN"/>
+        </w:rPr>
+      </w:pPr>
+      <w:r>
+        <w:rPr>
+          <w:rFonts w:ascii="Times New Roman" w:hAnsi="Times New Roman" w:cs="Times New Roman"/>
+          <w:sz w:val="24"/>
+          <w:szCs w:val="24"/>
+          <w:lang w:val="en-IN"/>
+        </w:rPr>
+        <w:t>Object Types:[Ljava.lang.String;</w:t>
+      </w:r>
+    </w:p>
+    <w:p>
+      <w:pPr>
+        <w:pStyle w:val="ListParagraph"/>
+        <w:ind w:left="1080"/>
+        <w:jc w:val="both"/>
+        <w:rPr>
+          <w:rFonts w:ascii="Times New Roman" w:hAnsi="Times New Roman" w:cs="Times New Roman"/>
+          <w:sz w:val="24"/>
+          <w:szCs w:val="24"/>
+          <w:lang w:val="en-IN"/>
+        </w:rPr>
+      </w:pPr>
+      <w:r>
+        <w:rPr>
+          <w:rFonts w:ascii="Times New Roman" w:hAnsi="Times New Roman" w:cs="Times New Roman"/>
+          <w:sz w:val="24"/>
+          <w:szCs w:val="24"/>
+          <w:lang w:val="en-IN"/>
+        </w:rPr>
+        <w:t>Apple</w:t>
+      </w:r>
+    </w:p>
+    <w:p>
+      <w:pPr>
+        <w:pStyle w:val="ListParagraph"/>
+        <w:ind w:left="1080"/>
+        <w:jc w:val="both"/>
+        <w:rPr>
+          <w:rFonts w:ascii="Times New Roman" w:hAnsi="Times New Roman" w:cs="Times New Roman"/>
+          <w:sz w:val="24"/>
+          <w:szCs w:val="24"/>
+          <w:lang w:val="en-IN"/>
+        </w:rPr>
+      </w:pPr>
+      <w:r>
+        <w:rPr>
+          <w:rFonts w:ascii="Times New Roman" w:hAnsi="Times New Roman" w:cs="Times New Roman"/>
+          <w:sz w:val="24"/>
+          <w:szCs w:val="24"/>
+          <w:lang w:val="en-IN"/>
+        </w:rPr>
+        <w:t>Boy</w:t>
+      </w:r>
+    </w:p>
+    <w:p>
+      <w:pPr>
+        <w:pStyle w:val="ListParagraph"/>
+        <w:ind w:left="1080"/>
+        <w:jc w:val="both"/>
+        <w:rPr>
+          <w:rFonts w:ascii="Times New Roman" w:hAnsi="Times New Roman" w:cs="Times New Roman"/>
+          <w:sz w:val="24"/>
+          <w:szCs w:val="24"/>
+          <w:lang w:val="en-IN"/>
+        </w:rPr>
+      </w:pPr>
+      <w:r>
+        <w:rPr>
+          <w:rFonts w:ascii="Times New Roman" w:hAnsi="Times New Roman" w:cs="Times New Roman"/>
+          <w:sz w:val="24"/>
+          <w:szCs w:val="24"/>
+          <w:lang w:val="en-IN"/>
+        </w:rPr>
+        <w:t>Cat</w:t>
+      </w:r>
+    </w:p>
+    <w:p>
+      <w:pPr>
+        <w:pStyle w:val="ListParagraph"/>
+        <w:ind w:left="1080"/>
+        <w:jc w:val="both"/>
+        <w:rPr>
+          <w:rFonts w:ascii="Times New Roman" w:hAnsi="Times New Roman" w:cs="Times New Roman"/>
+          <w:sz w:val="24"/>
+          <w:szCs w:val="24"/>
+          <w:lang w:val="en-IN"/>
+        </w:rPr>
+      </w:pPr>
+      <w:r>
+        <w:rPr>
+          <w:rFonts w:ascii="Times New Roman" w:hAnsi="Times New Roman" w:cs="Times New Roman"/>
+          <w:sz w:val="24"/>
+          <w:szCs w:val="24"/>
+          <w:lang w:val="en-IN"/>
+        </w:rPr>
+        <w:t>Dog</w:t>
+      </w:r>
+    </w:p>
+    <w:p>
+      <w:pPr>
+        <w:pStyle w:val="ListParagraph"/>
+        <w:ind w:left="1080"/>
+        <w:jc w:val="both"/>
+        <w:rPr>
+          <w:rFonts w:ascii="Times New Roman" w:hAnsi="Times New Roman" w:cs="Times New Roman"/>
+          <w:sz w:val="24"/>
+          <w:szCs w:val="24"/>
+          <w:lang w:val="en-IN"/>
+        </w:rPr>
+      </w:pPr>
     </w:p>
     <w:p>
       <w:pPr>
@@ -452,22 +3494,138 @@
           <w:ilvl w:val="0"/>
           <w:numId w:val="33"/>
         </w:numPr>
-        <w:rPr>
-          <w:rFonts w:ascii="Times New Roman" w:hAnsi="Times New Roman" w:cs="Times New Roman"/>
-          <w:sz w:val="24"/>
-          <w:szCs w:val="24"/>
-          <w:lang w:val="en-IN"/>
-        </w:rPr>
-      </w:pPr>
-      <w:r>
-        <w:rPr>
-          <w:rFonts w:ascii="Times New Roman" w:hAnsi="Times New Roman" w:cs="Times New Roman"/>
+        <w:jc w:val="both"/>
+        <w:rPr>
+          <w:rFonts w:ascii="Times New Roman" w:hAnsi="Times New Roman" w:cs="Times New Roman"/>
+          <w:b/>
+          <w:bCs/>
+          <w:sz w:val="24"/>
+          <w:szCs w:val="24"/>
+          <w:lang w:val="en-IN"/>
+        </w:rPr>
+      </w:pPr>
+      <w:r>
+        <w:rPr>
+          <w:rFonts w:ascii="Times New Roman" w:hAnsi="Times New Roman" w:cs="Times New Roman"/>
+          <w:b/>
+          <w:bCs/>
           <w:sz w:val="24"/>
           <w:szCs w:val="24"/>
           <w:lang w:val="en-IN"/>
         </w:rPr>
         <w:t>What is bounded types in generics?</w:t>
       </w:r>
+    </w:p>
+    <w:p>
+      <w:pPr>
+        <w:pStyle w:val="ListParagraph"/>
+        <w:ind w:left="1080"/>
+        <w:jc w:val="both"/>
+        <w:rPr>
+          <w:rFonts w:ascii="Times New Roman" w:hAnsi="Times New Roman" w:cs="Times New Roman"/>
+          <w:sz w:val="24"/>
+          <w:szCs w:val="24"/>
+          <w:lang w:val="en-IN"/>
+        </w:rPr>
+      </w:pPr>
+    </w:p>
+    <w:p>
+      <w:pPr>
+        <w:pStyle w:val="ListParagraph"/>
+        <w:ind w:left="1080"/>
+        <w:jc w:val="both"/>
+        <w:rPr>
+          <w:rFonts w:ascii="Times New Roman" w:hAnsi="Times New Roman" w:cs="Times New Roman"/>
+          <w:sz w:val="24"/>
+          <w:szCs w:val="24"/>
+          <w:lang w:val="en-IN"/>
+        </w:rPr>
+      </w:pPr>
+      <w:r>
+        <w:rPr>
+          <w:rFonts w:ascii="Times New Roman" w:hAnsi="Times New Roman" w:cs="Times New Roman"/>
+          <w:sz w:val="24"/>
+          <w:szCs w:val="24"/>
+          <w:lang w:val="en-IN"/>
+        </w:rPr>
+        <w:t xml:space="preserve">When we handling generics then we </w:t>
+      </w:r>
+      <w:r>
+        <w:rPr>
+          <w:rFonts w:ascii="Times New Roman" w:hAnsi="Times New Roman" w:cs="Times New Roman"/>
+          <w:sz w:val="24"/>
+          <w:szCs w:val="24"/>
+          <w:lang w:val="en-IN"/>
+        </w:rPr>
+        <w:t>can restrict the type parameter to only receive certain types.</w:t>
+      </w:r>
+      <w:r>
+        <w:rPr>
+          <w:rFonts w:ascii="Times New Roman" w:hAnsi="Times New Roman" w:cs="Times New Roman"/>
+          <w:sz w:val="24"/>
+          <w:szCs w:val="24"/>
+          <w:lang w:val="en-IN"/>
+        </w:rPr>
+        <w:t xml:space="preserve"> </w:t>
+      </w:r>
+      <w:r>
+        <w:rPr>
+          <w:rFonts w:ascii="Times New Roman" w:hAnsi="Times New Roman" w:cs="Times New Roman"/>
+          <w:sz w:val="24"/>
+          <w:szCs w:val="24"/>
+          <w:lang w:val="en-IN"/>
+        </w:rPr>
+        <w:t>For example if we need to perform addition of array elements then it means the array contains only numbers.</w:t>
+      </w:r>
+      <w:r>
+        <w:rPr>
+          <w:rFonts w:ascii="Times New Roman" w:hAnsi="Times New Roman" w:cs="Times New Roman"/>
+          <w:sz w:val="24"/>
+          <w:szCs w:val="24"/>
+          <w:lang w:val="en-IN"/>
+        </w:rPr>
+        <w:t xml:space="preserve"> Performing summation of arrays</w:t>
+      </w:r>
+      <w:r>
+        <w:rPr>
+          <w:rFonts w:ascii="Times New Roman" w:hAnsi="Times New Roman" w:cs="Times New Roman"/>
+          <w:sz w:val="24"/>
+          <w:szCs w:val="24"/>
+          <w:lang w:val="en-IN"/>
+        </w:rPr>
+        <w:t xml:space="preserve"> doesn't make sense to string arrays.</w:t>
+      </w:r>
+      <w:r>
+        <w:rPr>
+          <w:rFonts w:ascii="Times New Roman" w:hAnsi="Times New Roman" w:cs="Times New Roman"/>
+          <w:sz w:val="24"/>
+          <w:szCs w:val="24"/>
+          <w:lang w:val="en-IN"/>
+        </w:rPr>
+        <w:t xml:space="preserve"> </w:t>
+      </w:r>
+      <w:r>
+        <w:rPr>
+          <w:rFonts w:ascii="Times New Roman" w:hAnsi="Times New Roman" w:cs="Times New Roman"/>
+          <w:sz w:val="24"/>
+          <w:szCs w:val="24"/>
+          <w:lang w:val="en-IN"/>
+        </w:rPr>
+        <w:t xml:space="preserve">So we can restrict the type to numbers.  </w:t>
+      </w:r>
+    </w:p>
+    <w:p>
+      <w:pPr>
+        <w:pStyle w:val="ListParagraph"/>
+        <w:ind w:left="1080"/>
+        <w:jc w:val="both"/>
+        <w:rPr>
+          <w:rFonts w:ascii="Times New Roman" w:hAnsi="Times New Roman" w:cs="Times New Roman"/>
+          <w:sz w:val="24"/>
+          <w:szCs w:val="24"/>
+          <w:lang w:val="en-IN"/>
+        </w:rPr>
+      </w:pPr>
     </w:p>
     <w:p>
       <w:pPr>
@@ -476,22 +3634,158 @@
           <w:ilvl w:val="0"/>
           <w:numId w:val="33"/>
         </w:numPr>
-        <w:rPr>
-          <w:rFonts w:ascii="Times New Roman" w:hAnsi="Times New Roman" w:cs="Times New Roman"/>
-          <w:sz w:val="24"/>
-          <w:szCs w:val="24"/>
-          <w:lang w:val="en-IN"/>
-        </w:rPr>
-      </w:pPr>
-      <w:r>
-        <w:rPr>
-          <w:rFonts w:ascii="Times New Roman" w:hAnsi="Times New Roman" w:cs="Times New Roman"/>
-          <w:sz w:val="24"/>
-          <w:szCs w:val="24"/>
-          <w:lang w:val="en-IN"/>
-        </w:rPr>
-        <w:t>List 2 restrictions of generics.</w:t>
-      </w:r>
+        <w:jc w:val="both"/>
+        <w:rPr>
+          <w:rFonts w:ascii="Times New Roman" w:hAnsi="Times New Roman" w:cs="Times New Roman"/>
+          <w:b/>
+          <w:bCs/>
+          <w:sz w:val="24"/>
+          <w:szCs w:val="24"/>
+          <w:lang w:val="en-IN"/>
+        </w:rPr>
+      </w:pPr>
+      <w:r>
+        <w:rPr>
+          <w:rFonts w:ascii="Times New Roman" w:hAnsi="Times New Roman" w:cs="Times New Roman"/>
+          <w:b/>
+          <w:bCs/>
+          <w:sz w:val="24"/>
+          <w:szCs w:val="24"/>
+          <w:lang w:val="en-IN"/>
+        </w:rPr>
+        <w:t>List two</w:t>
+      </w:r>
+      <w:r>
+        <w:rPr>
+          <w:rFonts w:ascii="Times New Roman" w:hAnsi="Times New Roman" w:cs="Times New Roman"/>
+          <w:b/>
+          <w:bCs/>
+          <w:sz w:val="24"/>
+          <w:szCs w:val="24"/>
+          <w:lang w:val="en-IN"/>
+        </w:rPr>
+        <w:t xml:space="preserve"> restrictions of generics.</w:t>
+      </w:r>
+    </w:p>
+    <w:p>
+      <w:pPr>
+        <w:pStyle w:val="ListParagraph"/>
+        <w:ind w:left="1080"/>
+        <w:jc w:val="both"/>
+        <w:rPr>
+          <w:rFonts w:ascii="Times New Roman" w:hAnsi="Times New Roman" w:cs="Times New Roman"/>
+          <w:sz w:val="24"/>
+          <w:szCs w:val="24"/>
+          <w:lang w:val="en-IN"/>
+        </w:rPr>
+      </w:pPr>
+    </w:p>
+    <w:p>
+      <w:pPr>
+        <w:pStyle w:val="ListParagraph"/>
+        <w:numPr>
+          <w:ilvl w:val="0"/>
+          <w:numId w:val="36"/>
+        </w:numPr>
+        <w:jc w:val="both"/>
+        <w:rPr>
+          <w:rFonts w:ascii="Times New Roman" w:hAnsi="Times New Roman" w:cs="Times New Roman"/>
+          <w:sz w:val="24"/>
+          <w:szCs w:val="24"/>
+          <w:lang w:val="en-IN"/>
+        </w:rPr>
+      </w:pPr>
+      <w:r>
+        <w:rPr>
+          <w:rFonts w:ascii="Times New Roman" w:hAnsi="Times New Roman" w:cs="Times New Roman"/>
+          <w:sz w:val="24"/>
+          <w:szCs w:val="24"/>
+          <w:lang w:val="en-IN"/>
+        </w:rPr>
+        <w:t>Cannot Instantiate Generic Types with Primitive Types</w:t>
+      </w:r>
+    </w:p>
+    <w:p>
+      <w:pPr>
+        <w:pStyle w:val="ListParagraph"/>
+        <w:numPr>
+          <w:ilvl w:val="0"/>
+          <w:numId w:val="36"/>
+        </w:numPr>
+        <w:jc w:val="both"/>
+        <w:rPr>
+          <w:rFonts w:ascii="Times New Roman" w:hAnsi="Times New Roman" w:cs="Times New Roman"/>
+          <w:sz w:val="24"/>
+          <w:szCs w:val="24"/>
+          <w:lang w:val="en-IN"/>
+        </w:rPr>
+      </w:pPr>
+      <w:r>
+        <w:rPr>
+          <w:rFonts w:ascii="Times New Roman" w:hAnsi="Times New Roman" w:cs="Times New Roman"/>
+          <w:sz w:val="24"/>
+          <w:szCs w:val="24"/>
+          <w:lang w:val="en-IN"/>
+        </w:rPr>
+        <w:t>Cannot Create Instances of Type Parameters</w:t>
+      </w:r>
+    </w:p>
+    <w:p>
+      <w:pPr>
+        <w:pStyle w:val="ListParagraph"/>
+        <w:numPr>
+          <w:ilvl w:val="0"/>
+          <w:numId w:val="36"/>
+        </w:numPr>
+        <w:jc w:val="both"/>
+        <w:rPr>
+          <w:rFonts w:ascii="Times New Roman" w:hAnsi="Times New Roman" w:cs="Times New Roman"/>
+          <w:sz w:val="24"/>
+          <w:szCs w:val="24"/>
+          <w:lang w:val="en-IN"/>
+        </w:rPr>
+      </w:pPr>
+      <w:r>
+        <w:rPr>
+          <w:rFonts w:ascii="Times New Roman" w:hAnsi="Times New Roman" w:cs="Times New Roman"/>
+          <w:sz w:val="24"/>
+          <w:szCs w:val="24"/>
+          <w:lang w:val="en-IN"/>
+        </w:rPr>
+        <w:t>Cannot Declare Static Fields Whose Types are Type Parameters</w:t>
+      </w:r>
+    </w:p>
+    <w:p>
+      <w:pPr>
+        <w:rPr>
+          <w:rFonts w:ascii="Times New Roman" w:hAnsi="Times New Roman" w:cs="Times New Roman"/>
+          <w:sz w:val="24"/>
+          <w:szCs w:val="24"/>
+          <w:lang w:val="en-IN"/>
+        </w:rPr>
+      </w:pPr>
+      <w:r>
+        <w:rPr>
+          <w:rFonts w:ascii="Times New Roman" w:hAnsi="Times New Roman" w:cs="Times New Roman"/>
+          <w:sz w:val="24"/>
+          <w:szCs w:val="24"/>
+          <w:lang w:val="en-IN"/>
+        </w:rPr>
+        <w:br w:type="page"/>
+      </w:r>
+    </w:p>
+    <w:p>
+      <w:pPr>
+        <w:pStyle w:val="ListParagraph"/>
+        <w:ind w:left="1080"/>
+        <w:jc w:val="both"/>
+        <w:rPr>
+          <w:rFonts w:ascii="Times New Roman" w:hAnsi="Times New Roman" w:cs="Times New Roman"/>
+          <w:sz w:val="24"/>
+          <w:szCs w:val="24"/>
+          <w:lang w:val="en-IN"/>
+        </w:rPr>
+      </w:pPr>
     </w:p>
     <w:p>
       <w:pPr>
@@ -500,35 +3794,15 @@
           <w:ilvl w:val="0"/>
           <w:numId w:val="33"/>
         </w:numPr>
-        <w:rPr>
-          <w:rFonts w:ascii="Times New Roman" w:hAnsi="Times New Roman" w:cs="Times New Roman"/>
-          <w:sz w:val="24"/>
-          <w:szCs w:val="24"/>
-          <w:lang w:val="en-IN"/>
-        </w:rPr>
-      </w:pPr>
-      <w:r>
-        <w:rPr>
-          <w:rFonts w:ascii="Times New Roman" w:hAnsi="Times New Roman" w:cs="Times New Roman"/>
-          <w:sz w:val="24"/>
-          <w:szCs w:val="24"/>
-          <w:lang w:val="en-IN"/>
-        </w:rPr>
-        <w:t>Why static members of types not supported in generics?</w:t>
-      </w:r>
-    </w:p>
-    <w:p>
-      <w:pPr>
-        <w:rPr>
-          <w:rFonts w:ascii="Times New Roman" w:hAnsi="Times New Roman" w:cs="Times New Roman"/>
-          <w:sz w:val="24"/>
-          <w:szCs w:val="24"/>
-          <w:lang w:val="en-IN"/>
-        </w:rPr>
-      </w:pPr>
-    </w:p>
-    <w:p>
-      <w:pPr>
+        <w:jc w:val="both"/>
+        <w:rPr>
+          <w:rFonts w:ascii="Times New Roman" w:hAnsi="Times New Roman" w:cs="Times New Roman"/>
+          <w:sz w:val="24"/>
+          <w:szCs w:val="24"/>
+          <w:lang w:val="en-IN"/>
+        </w:rPr>
+      </w:pPr>
+      <w:r>
         <w:rPr>
           <w:rFonts w:ascii="Times New Roman" w:hAnsi="Times New Roman" w:cs="Times New Roman"/>
           <w:b/>
@@ -537,8 +3811,107 @@
           <w:szCs w:val="24"/>
           <w:lang w:val="en-IN"/>
         </w:rPr>
-      </w:pPr>
-      <w:r>
+        <w:t>Why static members of types not supported in generics</w:t>
+      </w:r>
+      <w:r>
+        <w:rPr>
+          <w:rFonts w:ascii="Times New Roman" w:hAnsi="Times New Roman" w:cs="Times New Roman"/>
+          <w:sz w:val="24"/>
+          <w:szCs w:val="24"/>
+          <w:lang w:val="en-IN"/>
+        </w:rPr>
+        <w:t>?</w:t>
+      </w:r>
+    </w:p>
+    <w:p>
+      <w:pPr>
+        <w:pStyle w:val="ListParagraph"/>
+        <w:ind w:left="1080"/>
+        <w:jc w:val="both"/>
+        <w:rPr>
+          <w:rFonts w:ascii="Times New Roman" w:hAnsi="Times New Roman" w:cs="Times New Roman"/>
+          <w:sz w:val="24"/>
+          <w:szCs w:val="24"/>
+          <w:lang w:val="en-IN"/>
+        </w:rPr>
+      </w:pPr>
+    </w:p>
+    <w:p>
+      <w:pPr>
+        <w:pStyle w:val="ListParagraph"/>
+        <w:ind w:left="1080"/>
+        <w:jc w:val="both"/>
+        <w:rPr>
+          <w:rFonts w:ascii="Times New Roman" w:hAnsi="Times New Roman" w:cs="Times New Roman"/>
+          <w:sz w:val="24"/>
+          <w:szCs w:val="24"/>
+          <w:lang w:val="en-IN"/>
+        </w:rPr>
+      </w:pPr>
+      <w:r>
+        <w:rPr>
+          <w:rFonts w:ascii="Times New Roman" w:hAnsi="Times New Roman" w:cs="Times New Roman"/>
+          <w:sz w:val="24"/>
+          <w:szCs w:val="24"/>
+          <w:lang w:val="en-IN"/>
+        </w:rPr>
+        <w:t>Static types are class variables. But generic types are decided based on type class that specified. When we define a variable as static it must be common to all type</w:t>
+      </w:r>
+      <w:r>
+        <w:rPr>
+          <w:rFonts w:ascii="Times New Roman" w:hAnsi="Times New Roman" w:cs="Times New Roman"/>
+          <w:sz w:val="24"/>
+          <w:szCs w:val="24"/>
+          <w:lang w:val="en-IN"/>
+        </w:rPr>
+        <w:t xml:space="preserve"> and it must accessible with Class name. Let us consider generic class has static variable but in has instance of multiple types for eg Integer, Float, String ... etc. Then it </w:t>
+      </w:r>
+      <w:r>
+        <w:rPr>
+          <w:rFonts w:ascii="Times New Roman" w:hAnsi="Times New Roman" w:cs="Times New Roman"/>
+          <w:sz w:val="24"/>
+          <w:szCs w:val="24"/>
+          <w:lang w:val="en-IN"/>
+        </w:rPr>
+        <w:t>raises</w:t>
+      </w:r>
+      <w:r>
+        <w:rPr>
+          <w:rFonts w:ascii="Times New Roman" w:hAnsi="Times New Roman" w:cs="Times New Roman"/>
+          <w:sz w:val="24"/>
+          <w:szCs w:val="24"/>
+          <w:lang w:val="en-IN"/>
+        </w:rPr>
+        <w:t xml:space="preserve"> one problem that which type we need to keep as common for all. Technically it is not possible. So static members of types not supported in the generics.</w:t>
+      </w:r>
+    </w:p>
+    <w:p>
+      <w:pPr>
+        <w:pStyle w:val="ListParagraph"/>
+        <w:ind w:left="1080"/>
+        <w:jc w:val="both"/>
+        <w:rPr>
+          <w:rFonts w:ascii="Times New Roman" w:hAnsi="Times New Roman" w:cs="Times New Roman"/>
+          <w:sz w:val="24"/>
+          <w:szCs w:val="24"/>
+          <w:lang w:val="en-IN"/>
+        </w:rPr>
+      </w:pPr>
+    </w:p>
+    <w:p>
+      <w:pPr>
+        <w:jc w:val="both"/>
+        <w:rPr>
+          <w:rFonts w:ascii="Times New Roman" w:hAnsi="Times New Roman" w:cs="Times New Roman"/>
+          <w:sz w:val="24"/>
+          <w:szCs w:val="24"/>
+          <w:lang w:val="en-IN"/>
+        </w:rPr>
+      </w:pPr>
+    </w:p>
+    <w:p>
+      <w:pPr>
+        <w:jc w:val="both"/>
         <w:rPr>
           <w:rFonts w:ascii="Times New Roman" w:hAnsi="Times New Roman" w:cs="Times New Roman"/>
           <w:b/>
@@ -547,11 +3920,8 @@
           <w:szCs w:val="24"/>
           <w:lang w:val="en-IN"/>
         </w:rPr>
-        <w:t>PART – B</w:t>
-      </w:r>
-    </w:p>
-    <w:p>
-      <w:pPr>
+      </w:pPr>
+      <w:r>
         <w:rPr>
           <w:rFonts w:ascii="Times New Roman" w:hAnsi="Times New Roman" w:cs="Times New Roman"/>
           <w:b/>
@@ -560,10 +3930,12 @@
           <w:szCs w:val="24"/>
           <w:lang w:val="en-IN"/>
         </w:rPr>
-      </w:pPr>
-    </w:p>
-    <w:p>
-      <w:pPr>
+        <w:t>PART – B</w:t>
+      </w:r>
+    </w:p>
+    <w:p>
+      <w:pPr>
+        <w:jc w:val="both"/>
         <w:rPr>
           <w:rFonts w:ascii="Times New Roman" w:hAnsi="Times New Roman" w:cs="Times New Roman"/>
           <w:b/>
@@ -573,7 +3945,10 @@
           <w:lang w:val="en-IN"/>
         </w:rPr>
       </w:pPr>
-      <w:r>
+    </w:p>
+    <w:p>
+      <w:pPr>
+        <w:jc w:val="both"/>
         <w:rPr>
           <w:rFonts w:ascii="Times New Roman" w:hAnsi="Times New Roman" w:cs="Times New Roman"/>
           <w:b/>
@@ -582,11 +3957,22 @@
           <w:szCs w:val="24"/>
           <w:lang w:val="en-IN"/>
         </w:rPr>
+      </w:pPr>
+      <w:r>
+        <w:rPr>
+          <w:rFonts w:ascii="Times New Roman" w:hAnsi="Times New Roman" w:cs="Times New Roman"/>
+          <w:b/>
+          <w:bCs/>
+          <w:sz w:val="24"/>
+          <w:szCs w:val="24"/>
+          <w:lang w:val="en-IN"/>
+        </w:rPr>
         <w:t>13 -Marks</w:t>
       </w:r>
     </w:p>
     <w:p>
       <w:pPr>
+        <w:jc w:val="both"/>
         <w:rPr>
           <w:rFonts w:ascii="Times New Roman" w:hAnsi="Times New Roman" w:cs="Times New Roman"/>
           <w:sz w:val="24"/>
@@ -602,21 +3988,40 @@
           <w:ilvl w:val="0"/>
           <w:numId w:val="10"/>
         </w:numPr>
-        <w:rPr>
-          <w:rFonts w:ascii="Times New Roman" w:hAnsi="Times New Roman" w:cs="Times New Roman"/>
-          <w:sz w:val="24"/>
-          <w:szCs w:val="24"/>
-          <w:lang w:val="en-IN"/>
-        </w:rPr>
-      </w:pPr>
-      <w:r>
-        <w:rPr>
-          <w:rFonts w:ascii="Times New Roman" w:hAnsi="Times New Roman" w:cs="Times New Roman"/>
-          <w:sz w:val="24"/>
-          <w:szCs w:val="24"/>
-          <w:lang w:val="en-IN"/>
-        </w:rPr>
-        <w:t xml:space="preserve">Write a program to find the generated Fibonacci series number is prime or not. </w:t>
+        <w:jc w:val="both"/>
+        <w:rPr>
+          <w:rFonts w:ascii="Times New Roman" w:hAnsi="Times New Roman" w:cs="Times New Roman"/>
+          <w:sz w:val="24"/>
+          <w:szCs w:val="24"/>
+          <w:lang w:val="en-IN"/>
+        </w:rPr>
+      </w:pPr>
+      <w:r>
+        <w:rPr>
+          <w:rFonts w:ascii="Times New Roman" w:hAnsi="Times New Roman" w:cs="Times New Roman"/>
+          <w:sz w:val="24"/>
+          <w:szCs w:val="24"/>
+          <w:lang w:val="en-IN"/>
+        </w:rPr>
+        <w:t>Write a program to find the generated Fibonacci series number is prime</w:t>
+      </w:r>
+      <w:r>
+        <w:rPr>
+          <w:rFonts w:ascii="Times New Roman" w:hAnsi="Times New Roman" w:cs="Times New Roman"/>
+          <w:sz w:val="24"/>
+          <w:szCs w:val="24"/>
+          <w:lang w:val="en-IN"/>
+        </w:rPr>
+        <w:t xml:space="preserve"> number</w:t>
+      </w:r>
+      <w:r>
+        <w:rPr>
+          <w:rFonts w:ascii="Times New Roman" w:hAnsi="Times New Roman" w:cs="Times New Roman"/>
+          <w:sz w:val="24"/>
+          <w:szCs w:val="24"/>
+          <w:lang w:val="en-IN"/>
+        </w:rPr>
+        <w:t xml:space="preserve"> or not. </w:t>
       </w:r>
     </w:p>
     <w:p>
@@ -626,6 +4031,7 @@
           <w:ilvl w:val="0"/>
           <w:numId w:val="10"/>
         </w:numPr>
+        <w:jc w:val="both"/>
         <w:rPr>
           <w:rFonts w:ascii="Times New Roman" w:hAnsi="Times New Roman" w:cs="Times New Roman"/>
           <w:sz w:val="24"/>
@@ -650,6 +4056,7 @@
           <w:ilvl w:val="0"/>
           <w:numId w:val="10"/>
         </w:numPr>
+        <w:jc w:val="both"/>
         <w:rPr>
           <w:rFonts w:ascii="Times New Roman" w:hAnsi="Times New Roman" w:cs="Times New Roman"/>
           <w:sz w:val="24"/>
@@ -674,6 +4081,7 @@
           <w:ilvl w:val="0"/>
           <w:numId w:val="10"/>
         </w:numPr>
+        <w:jc w:val="both"/>
         <w:rPr>
           <w:rFonts w:ascii="Times New Roman" w:hAnsi="Times New Roman" w:cs="Times New Roman"/>
           <w:sz w:val="24"/>
@@ -698,6 +4106,7 @@
           <w:ilvl w:val="0"/>
           <w:numId w:val="10"/>
         </w:numPr>
+        <w:jc w:val="both"/>
         <w:rPr>
           <w:rFonts w:ascii="Times New Roman" w:hAnsi="Times New Roman" w:cs="Times New Roman"/>
           <w:sz w:val="24"/>
@@ -722,6 +4131,7 @@
           <w:ilvl w:val="0"/>
           <w:numId w:val="10"/>
         </w:numPr>
+        <w:jc w:val="both"/>
         <w:rPr>
           <w:rFonts w:ascii="Times New Roman" w:hAnsi="Times New Roman" w:cs="Times New Roman"/>
           <w:sz w:val="24"/>
@@ -746,6 +4156,7 @@
           <w:ilvl w:val="0"/>
           <w:numId w:val="10"/>
         </w:numPr>
+        <w:jc w:val="both"/>
         <w:rPr>
           <w:rFonts w:ascii="Times New Roman" w:hAnsi="Times New Roman" w:cs="Times New Roman"/>
           <w:sz w:val="24"/>
@@ -2969,6 +6380,119 @@
     </w:lvl>
   </w:abstractNum>
   <w:abstractNum w:abstractNumId="17">
+    <w:nsid w:val="37B262E9"/>
+    <w:multiLevelType w:val="hybridMultilevel"/>
+    <w:tmpl w:val="9D287542"/>
+    <w:lvl w:ilvl="0" w:tplc="04090001">
+      <w:start w:val="1"/>
+      <w:numFmt w:val="bullet"/>
+      <w:lvlText w:val=""/>
+      <w:lvlJc w:val="left"/>
+      <w:pPr>
+        <w:ind w:left="1800" w:hanging="360"/>
+      </w:pPr>
+      <w:rPr>
+        <w:rFonts w:ascii="Symbol" w:hAnsi="Symbol" w:hint="default"/>
+      </w:rPr>
+    </w:lvl>
+    <w:lvl w:ilvl="1" w:tplc="04090003">
+      <w:start w:val="1"/>
+      <w:numFmt w:val="bullet"/>
+      <w:lvlText w:val="o"/>
+      <w:lvlJc w:val="left"/>
+      <w:pPr>
+        <w:ind w:left="2520" w:hanging="360"/>
+      </w:pPr>
+      <w:rPr>
+        <w:rFonts w:ascii="Courier New" w:hAnsi="Courier New" w:cs="Courier New" w:hint="default"/>
+      </w:rPr>
+    </w:lvl>
+    <w:lvl w:ilvl="2" w:tplc="04090005" w:tentative="1">
+      <w:start w:val="1"/>
+      <w:numFmt w:val="bullet"/>
+      <w:lvlText w:val=""/>
+      <w:lvlJc w:val="left"/>
+      <w:pPr>
+        <w:ind w:left="3240" w:hanging="360"/>
+      </w:pPr>
+      <w:rPr>
+        <w:rFonts w:ascii="Wingdings" w:hAnsi="Wingdings" w:hint="default"/>
+      </w:rPr>
+    </w:lvl>
+    <w:lvl w:ilvl="3" w:tplc="04090001" w:tentative="1">
+      <w:start w:val="1"/>
+      <w:numFmt w:val="bullet"/>
+      <w:lvlText w:val=""/>
+      <w:lvlJc w:val="left"/>
+      <w:pPr>
+        <w:ind w:left="3960" w:hanging="360"/>
+      </w:pPr>
+      <w:rPr>
+        <w:rFonts w:ascii="Symbol" w:hAnsi="Symbol" w:hint="default"/>
+      </w:rPr>
+    </w:lvl>
+    <w:lvl w:ilvl="4" w:tplc="04090003" w:tentative="1">
+      <w:start w:val="1"/>
+      <w:numFmt w:val="bullet"/>
+      <w:lvlText w:val="o"/>
+      <w:lvlJc w:val="left"/>
+      <w:pPr>
+        <w:ind w:left="4680" w:hanging="360"/>
+      </w:pPr>
+      <w:rPr>
+        <w:rFonts w:ascii="Courier New" w:hAnsi="Courier New" w:cs="Courier New" w:hint="default"/>
+      </w:rPr>
+    </w:lvl>
+    <w:lvl w:ilvl="5" w:tplc="04090005" w:tentative="1">
+      <w:start w:val="1"/>
+      <w:numFmt w:val="bullet"/>
+      <w:lvlText w:val=""/>
+      <w:lvlJc w:val="left"/>
+      <w:pPr>
+        <w:ind w:left="5400" w:hanging="360"/>
+      </w:pPr>
+      <w:rPr>
+        <w:rFonts w:ascii="Wingdings" w:hAnsi="Wingdings" w:hint="default"/>
+      </w:rPr>
+    </w:lvl>
+    <w:lvl w:ilvl="6" w:tplc="04090001" w:tentative="1">
+      <w:start w:val="1"/>
+      <w:numFmt w:val="bullet"/>
+      <w:lvlText w:val=""/>
+      <w:lvlJc w:val="left"/>
+      <w:pPr>
+        <w:ind w:left="6120" w:hanging="360"/>
+      </w:pPr>
+      <w:rPr>
+        <w:rFonts w:ascii="Symbol" w:hAnsi="Symbol" w:hint="default"/>
+      </w:rPr>
+    </w:lvl>
+    <w:lvl w:ilvl="7" w:tplc="04090003" w:tentative="1">
+      <w:start w:val="1"/>
+      <w:numFmt w:val="bullet"/>
+      <w:lvlText w:val="o"/>
+      <w:lvlJc w:val="left"/>
+      <w:pPr>
+        <w:ind w:left="6840" w:hanging="360"/>
+      </w:pPr>
+      <w:rPr>
+        <w:rFonts w:ascii="Courier New" w:hAnsi="Courier New" w:cs="Courier New" w:hint="default"/>
+      </w:rPr>
+    </w:lvl>
+    <w:lvl w:ilvl="8" w:tplc="04090005" w:tentative="1">
+      <w:start w:val="1"/>
+      <w:numFmt w:val="bullet"/>
+      <w:lvlText w:val=""/>
+      <w:lvlJc w:val="left"/>
+      <w:pPr>
+        <w:ind w:left="7560" w:hanging="360"/>
+      </w:pPr>
+      <w:rPr>
+        <w:rFonts w:ascii="Wingdings" w:hAnsi="Wingdings" w:hint="default"/>
+      </w:rPr>
+    </w:lvl>
+  </w:abstractNum>
+  <w:abstractNum w:abstractNumId="18">
     <w:nsid w:val="3C914BBB"/>
     <w:multiLevelType w:val="hybridMultilevel"/>
     <w:tmpl w:val="0BBCA6E2"/>
@@ -3108,7 +6632,7 @@
       </w:rPr>
     </w:lvl>
   </w:abstractNum>
-  <w:abstractNum w:abstractNumId="18">
+  <w:abstractNum w:abstractNumId="19">
     <w:nsid w:val="3CD20D87"/>
     <w:multiLevelType w:val="hybridMultilevel"/>
     <w:tmpl w:val="68CE479E"/>
@@ -3221,7 +6745,7 @@
       </w:rPr>
     </w:lvl>
   </w:abstractNum>
-  <w:abstractNum w:abstractNumId="19">
+  <w:abstractNum w:abstractNumId="20">
     <w:nsid w:val="3FC52EB8"/>
     <w:multiLevelType w:val="hybridMultilevel"/>
     <w:tmpl w:val="2F4CE850"/>
@@ -3334,7 +6858,120 @@
       </w:rPr>
     </w:lvl>
   </w:abstractNum>
-  <w:abstractNum w:abstractNumId="20">
+  <w:abstractNum w:abstractNumId="21">
+    <w:nsid w:val="48837B64"/>
+    <w:multiLevelType w:val="hybridMultilevel"/>
+    <w:tmpl w:val="DB4EF3F2"/>
+    <w:lvl w:ilvl="0" w:tplc="04090001">
+      <w:start w:val="1"/>
+      <w:numFmt w:val="bullet"/>
+      <w:lvlText w:val=""/>
+      <w:lvlJc w:val="left"/>
+      <w:pPr>
+        <w:ind w:left="1800" w:hanging="360"/>
+      </w:pPr>
+      <w:rPr>
+        <w:rFonts w:ascii="Symbol" w:hAnsi="Symbol" w:hint="default"/>
+      </w:rPr>
+    </w:lvl>
+    <w:lvl w:ilvl="1" w:tplc="04090003" w:tentative="1">
+      <w:start w:val="1"/>
+      <w:numFmt w:val="bullet"/>
+      <w:lvlText w:val="o"/>
+      <w:lvlJc w:val="left"/>
+      <w:pPr>
+        <w:ind w:left="2520" w:hanging="360"/>
+      </w:pPr>
+      <w:rPr>
+        <w:rFonts w:ascii="Courier New" w:hAnsi="Courier New" w:cs="Courier New" w:hint="default"/>
+      </w:rPr>
+    </w:lvl>
+    <w:lvl w:ilvl="2" w:tplc="04090005" w:tentative="1">
+      <w:start w:val="1"/>
+      <w:numFmt w:val="bullet"/>
+      <w:lvlText w:val=""/>
+      <w:lvlJc w:val="left"/>
+      <w:pPr>
+        <w:ind w:left="3240" w:hanging="360"/>
+      </w:pPr>
+      <w:rPr>
+        <w:rFonts w:ascii="Wingdings" w:hAnsi="Wingdings" w:hint="default"/>
+      </w:rPr>
+    </w:lvl>
+    <w:lvl w:ilvl="3" w:tplc="04090001" w:tentative="1">
+      <w:start w:val="1"/>
+      <w:numFmt w:val="bullet"/>
+      <w:lvlText w:val=""/>
+      <w:lvlJc w:val="left"/>
+      <w:pPr>
+        <w:ind w:left="3960" w:hanging="360"/>
+      </w:pPr>
+      <w:rPr>
+        <w:rFonts w:ascii="Symbol" w:hAnsi="Symbol" w:hint="default"/>
+      </w:rPr>
+    </w:lvl>
+    <w:lvl w:ilvl="4" w:tplc="04090003" w:tentative="1">
+      <w:start w:val="1"/>
+      <w:numFmt w:val="bullet"/>
+      <w:lvlText w:val="o"/>
+      <w:lvlJc w:val="left"/>
+      <w:pPr>
+        <w:ind w:left="4680" w:hanging="360"/>
+      </w:pPr>
+      <w:rPr>
+        <w:rFonts w:ascii="Courier New" w:hAnsi="Courier New" w:cs="Courier New" w:hint="default"/>
+      </w:rPr>
+    </w:lvl>
+    <w:lvl w:ilvl="5" w:tplc="04090005" w:tentative="1">
+      <w:start w:val="1"/>
+      <w:numFmt w:val="bullet"/>
+      <w:lvlText w:val=""/>
+      <w:lvlJc w:val="left"/>
+      <w:pPr>
+        <w:ind w:left="5400" w:hanging="360"/>
+      </w:pPr>
+      <w:rPr>
+        <w:rFonts w:ascii="Wingdings" w:hAnsi="Wingdings" w:hint="default"/>
+      </w:rPr>
+    </w:lvl>
+    <w:lvl w:ilvl="6" w:tplc="04090001" w:tentative="1">
+      <w:start w:val="1"/>
+      <w:numFmt w:val="bullet"/>
+      <w:lvlText w:val=""/>
+      <w:lvlJc w:val="left"/>
+      <w:pPr>
+        <w:ind w:left="6120" w:hanging="360"/>
+      </w:pPr>
+      <w:rPr>
+        <w:rFonts w:ascii="Symbol" w:hAnsi="Symbol" w:hint="default"/>
+      </w:rPr>
+    </w:lvl>
+    <w:lvl w:ilvl="7" w:tplc="04090003" w:tentative="1">
+      <w:start w:val="1"/>
+      <w:numFmt w:val="bullet"/>
+      <w:lvlText w:val="o"/>
+      <w:lvlJc w:val="left"/>
+      <w:pPr>
+        <w:ind w:left="6840" w:hanging="360"/>
+      </w:pPr>
+      <w:rPr>
+        <w:rFonts w:ascii="Courier New" w:hAnsi="Courier New" w:cs="Courier New" w:hint="default"/>
+      </w:rPr>
+    </w:lvl>
+    <w:lvl w:ilvl="8" w:tplc="04090005" w:tentative="1">
+      <w:start w:val="1"/>
+      <w:numFmt w:val="bullet"/>
+      <w:lvlText w:val=""/>
+      <w:lvlJc w:val="left"/>
+      <w:pPr>
+        <w:ind w:left="7560" w:hanging="360"/>
+      </w:pPr>
+      <w:rPr>
+        <w:rFonts w:ascii="Wingdings" w:hAnsi="Wingdings" w:hint="default"/>
+      </w:rPr>
+    </w:lvl>
+  </w:abstractNum>
+  <w:abstractNum w:abstractNumId="22">
     <w:nsid w:val="4FFD7553"/>
     <w:multiLevelType w:val="hybridMultilevel"/>
     <w:tmpl w:val="9D6E04B6"/>
@@ -3420,7 +7057,7 @@
       </w:pPr>
     </w:lvl>
   </w:abstractNum>
-  <w:abstractNum w:abstractNumId="21">
+  <w:abstractNum w:abstractNumId="23">
     <w:nsid w:val="50A464CD"/>
     <w:multiLevelType w:val="hybridMultilevel"/>
     <w:tmpl w:val="C4FC7CEE"/>
@@ -3506,7 +7143,7 @@
       </w:pPr>
     </w:lvl>
   </w:abstractNum>
-  <w:abstractNum w:abstractNumId="22">
+  <w:abstractNum w:abstractNumId="24">
     <w:nsid w:val="52392D09"/>
     <w:multiLevelType w:val="hybridMultilevel"/>
     <w:tmpl w:val="C25E1C62"/>
@@ -3592,7 +7229,7 @@
       </w:pPr>
     </w:lvl>
   </w:abstractNum>
-  <w:abstractNum w:abstractNumId="23">
+  <w:abstractNum w:abstractNumId="25">
     <w:nsid w:val="57A81AAC"/>
     <w:multiLevelType w:val="hybridMultilevel"/>
     <w:tmpl w:val="C372A5B4"/>
@@ -3678,7 +7315,120 @@
       </w:pPr>
     </w:lvl>
   </w:abstractNum>
-  <w:abstractNum w:abstractNumId="24">
+  <w:abstractNum w:abstractNumId="26">
+    <w:nsid w:val="598E5838"/>
+    <w:multiLevelType w:val="hybridMultilevel"/>
+    <w:tmpl w:val="700626B4"/>
+    <w:lvl w:ilvl="0" w:tplc="04090001">
+      <w:start w:val="1"/>
+      <w:numFmt w:val="bullet"/>
+      <w:lvlText w:val=""/>
+      <w:lvlJc w:val="left"/>
+      <w:pPr>
+        <w:ind w:left="1800" w:hanging="360"/>
+      </w:pPr>
+      <w:rPr>
+        <w:rFonts w:ascii="Symbol" w:hAnsi="Symbol" w:hint="default"/>
+      </w:rPr>
+    </w:lvl>
+    <w:lvl w:ilvl="1" w:tplc="04090003" w:tentative="1">
+      <w:start w:val="1"/>
+      <w:numFmt w:val="bullet"/>
+      <w:lvlText w:val="o"/>
+      <w:lvlJc w:val="left"/>
+      <w:pPr>
+        <w:ind w:left="2520" w:hanging="360"/>
+      </w:pPr>
+      <w:rPr>
+        <w:rFonts w:ascii="Courier New" w:hAnsi="Courier New" w:cs="Courier New" w:hint="default"/>
+      </w:rPr>
+    </w:lvl>
+    <w:lvl w:ilvl="2" w:tplc="04090005" w:tentative="1">
+      <w:start w:val="1"/>
+      <w:numFmt w:val="bullet"/>
+      <w:lvlText w:val=""/>
+      <w:lvlJc w:val="left"/>
+      <w:pPr>
+        <w:ind w:left="3240" w:hanging="360"/>
+      </w:pPr>
+      <w:rPr>
+        <w:rFonts w:ascii="Wingdings" w:hAnsi="Wingdings" w:hint="default"/>
+      </w:rPr>
+    </w:lvl>
+    <w:lvl w:ilvl="3" w:tplc="04090001" w:tentative="1">
+      <w:start w:val="1"/>
+      <w:numFmt w:val="bullet"/>
+      <w:lvlText w:val=""/>
+      <w:lvlJc w:val="left"/>
+      <w:pPr>
+        <w:ind w:left="3960" w:hanging="360"/>
+      </w:pPr>
+      <w:rPr>
+        <w:rFonts w:ascii="Symbol" w:hAnsi="Symbol" w:hint="default"/>
+      </w:rPr>
+    </w:lvl>
+    <w:lvl w:ilvl="4" w:tplc="04090003" w:tentative="1">
+      <w:start w:val="1"/>
+      <w:numFmt w:val="bullet"/>
+      <w:lvlText w:val="o"/>
+      <w:lvlJc w:val="left"/>
+      <w:pPr>
+        <w:ind w:left="4680" w:hanging="360"/>
+      </w:pPr>
+      <w:rPr>
+        <w:rFonts w:ascii="Courier New" w:hAnsi="Courier New" w:cs="Courier New" w:hint="default"/>
+      </w:rPr>
+    </w:lvl>
+    <w:lvl w:ilvl="5" w:tplc="04090005" w:tentative="1">
+      <w:start w:val="1"/>
+      <w:numFmt w:val="bullet"/>
+      <w:lvlText w:val=""/>
+      <w:lvlJc w:val="left"/>
+      <w:pPr>
+        <w:ind w:left="5400" w:hanging="360"/>
+      </w:pPr>
+      <w:rPr>
+        <w:rFonts w:ascii="Wingdings" w:hAnsi="Wingdings" w:hint="default"/>
+      </w:rPr>
+    </w:lvl>
+    <w:lvl w:ilvl="6" w:tplc="04090001" w:tentative="1">
+      <w:start w:val="1"/>
+      <w:numFmt w:val="bullet"/>
+      <w:lvlText w:val=""/>
+      <w:lvlJc w:val="left"/>
+      <w:pPr>
+        <w:ind w:left="6120" w:hanging="360"/>
+      </w:pPr>
+      <w:rPr>
+        <w:rFonts w:ascii="Symbol" w:hAnsi="Symbol" w:hint="default"/>
+      </w:rPr>
+    </w:lvl>
+    <w:lvl w:ilvl="7" w:tplc="04090003" w:tentative="1">
+      <w:start w:val="1"/>
+      <w:numFmt w:val="bullet"/>
+      <w:lvlText w:val="o"/>
+      <w:lvlJc w:val="left"/>
+      <w:pPr>
+        <w:ind w:left="6840" w:hanging="360"/>
+      </w:pPr>
+      <w:rPr>
+        <w:rFonts w:ascii="Courier New" w:hAnsi="Courier New" w:cs="Courier New" w:hint="default"/>
+      </w:rPr>
+    </w:lvl>
+    <w:lvl w:ilvl="8" w:tplc="04090005" w:tentative="1">
+      <w:start w:val="1"/>
+      <w:numFmt w:val="bullet"/>
+      <w:lvlText w:val=""/>
+      <w:lvlJc w:val="left"/>
+      <w:pPr>
+        <w:ind w:left="7560" w:hanging="360"/>
+      </w:pPr>
+      <w:rPr>
+        <w:rFonts w:ascii="Wingdings" w:hAnsi="Wingdings" w:hint="default"/>
+      </w:rPr>
+    </w:lvl>
+  </w:abstractNum>
+  <w:abstractNum w:abstractNumId="27">
     <w:nsid w:val="63EE7CFD"/>
     <w:multiLevelType w:val="hybridMultilevel"/>
     <w:tmpl w:val="726E6A8C"/>
@@ -3791,7 +7541,7 @@
       </w:rPr>
     </w:lvl>
   </w:abstractNum>
-  <w:abstractNum w:abstractNumId="25">
+  <w:abstractNum w:abstractNumId="28">
     <w:nsid w:val="69467A7A"/>
     <w:multiLevelType w:val="hybridMultilevel"/>
     <w:tmpl w:val="C03C38C6"/>
@@ -3877,7 +7627,7 @@
       </w:pPr>
     </w:lvl>
   </w:abstractNum>
-  <w:abstractNum w:abstractNumId="26">
+  <w:abstractNum w:abstractNumId="29">
     <w:nsid w:val="6AFD2E76"/>
     <w:multiLevelType w:val="hybridMultilevel"/>
     <w:tmpl w:val="6172EA8C"/>
@@ -3963,7 +7713,7 @@
       </w:pPr>
     </w:lvl>
   </w:abstractNum>
-  <w:abstractNum w:abstractNumId="27">
+  <w:abstractNum w:abstractNumId="30">
     <w:nsid w:val="721E2D16"/>
     <w:multiLevelType w:val="hybridMultilevel"/>
     <w:tmpl w:val="9C469136"/>
@@ -4076,7 +7826,7 @@
       </w:rPr>
     </w:lvl>
   </w:abstractNum>
-  <w:abstractNum w:abstractNumId="28">
+  <w:abstractNum w:abstractNumId="31">
     <w:nsid w:val="72A21042"/>
     <w:multiLevelType w:val="hybridMultilevel"/>
     <w:tmpl w:val="CE7E2DA8"/>
@@ -4189,7 +7939,7 @@
       </w:rPr>
     </w:lvl>
   </w:abstractNum>
-  <w:abstractNum w:abstractNumId="29">
+  <w:abstractNum w:abstractNumId="32">
     <w:nsid w:val="742E5193"/>
     <w:multiLevelType w:val="hybridMultilevel"/>
     <w:tmpl w:val="7B920994"/>
@@ -4275,7 +8025,7 @@
       </w:pPr>
     </w:lvl>
   </w:abstractNum>
-  <w:abstractNum w:abstractNumId="30">
+  <w:abstractNum w:abstractNumId="33">
     <w:nsid w:val="765B59E6"/>
     <w:multiLevelType w:val="hybridMultilevel"/>
     <w:tmpl w:val="0CAED066"/>
@@ -4388,7 +8138,7 @@
       </w:rPr>
     </w:lvl>
   </w:abstractNum>
-  <w:abstractNum w:abstractNumId="31">
+  <w:abstractNum w:abstractNumId="34">
     <w:nsid w:val="79E927CD"/>
     <w:multiLevelType w:val="hybridMultilevel"/>
     <w:tmpl w:val="563A6B44"/>
@@ -4501,7 +8251,7 @@
       </w:rPr>
     </w:lvl>
   </w:abstractNum>
-  <w:abstractNum w:abstractNumId="32">
+  <w:abstractNum w:abstractNumId="35">
     <w:nsid w:val="7BF07051"/>
     <w:multiLevelType w:val="hybridMultilevel"/>
     <w:tmpl w:val="4AB433EA"/>
@@ -4627,16 +8377,16 @@
     <w:abstractNumId w:val="4"/>
   </w:num>
   <w:num w:numId="5">
-    <w:abstractNumId w:val="17"/>
+    <w:abstractNumId w:val="18"/>
   </w:num>
   <w:num w:numId="6">
     <w:abstractNumId w:val="3"/>
   </w:num>
   <w:num w:numId="7">
-    <w:abstractNumId w:val="23"/>
+    <w:abstractNumId w:val="25"/>
   </w:num>
   <w:num w:numId="8">
-    <w:abstractNumId w:val="25"/>
+    <w:abstractNumId w:val="28"/>
   </w:num>
   <w:num w:numId="9">
     <w:abstractNumId w:val="0"/>
@@ -4645,16 +8395,16 @@
     <w:abstractNumId w:val="2"/>
   </w:num>
   <w:num w:numId="11">
-    <w:abstractNumId w:val="20"/>
+    <w:abstractNumId w:val="22"/>
   </w:num>
   <w:num w:numId="12">
-    <w:abstractNumId w:val="21"/>
+    <w:abstractNumId w:val="23"/>
   </w:num>
   <w:num w:numId="13">
-    <w:abstractNumId w:val="22"/>
+    <w:abstractNumId w:val="24"/>
   </w:num>
   <w:num w:numId="14">
-    <w:abstractNumId w:val="26"/>
+    <w:abstractNumId w:val="29"/>
   </w:num>
   <w:num w:numId="15">
     <w:abstractNumId w:val="5"/>
@@ -4663,34 +8413,34 @@
     <w:abstractNumId w:val="16"/>
   </w:num>
   <w:num w:numId="17">
-    <w:abstractNumId w:val="27"/>
+    <w:abstractNumId w:val="30"/>
   </w:num>
   <w:num w:numId="18">
-    <w:abstractNumId w:val="28"/>
+    <w:abstractNumId w:val="31"/>
   </w:num>
   <w:num w:numId="19">
     <w:abstractNumId w:val="12"/>
   </w:num>
   <w:num w:numId="20">
-    <w:abstractNumId w:val="31"/>
+    <w:abstractNumId w:val="34"/>
   </w:num>
   <w:num w:numId="21">
     <w:abstractNumId w:val="1"/>
   </w:num>
   <w:num w:numId="22">
-    <w:abstractNumId w:val="32"/>
+    <w:abstractNumId w:val="35"/>
   </w:num>
   <w:num w:numId="23">
     <w:abstractNumId w:val="13"/>
   </w:num>
   <w:num w:numId="24">
-    <w:abstractNumId w:val="29"/>
+    <w:abstractNumId w:val="32"/>
   </w:num>
   <w:num w:numId="25">
-    <w:abstractNumId w:val="18"/>
+    <w:abstractNumId w:val="19"/>
   </w:num>
   <w:num w:numId="26">
-    <w:abstractNumId w:val="30"/>
+    <w:abstractNumId w:val="33"/>
   </w:num>
   <w:num w:numId="27">
     <w:abstractNumId w:val="9"/>
@@ -4699,19 +8449,28 @@
     <w:abstractNumId w:val="14"/>
   </w:num>
   <w:num w:numId="29">
-    <w:abstractNumId w:val="19"/>
+    <w:abstractNumId w:val="20"/>
   </w:num>
   <w:num w:numId="30">
     <w:abstractNumId w:val="6"/>
   </w:num>
   <w:num w:numId="31">
-    <w:abstractNumId w:val="24"/>
+    <w:abstractNumId w:val="27"/>
   </w:num>
   <w:num w:numId="32">
     <w:abstractNumId w:val="10"/>
   </w:num>
   <w:num w:numId="33">
     <w:abstractNumId w:val="8"/>
+  </w:num>
+  <w:num w:numId="34">
+    <w:abstractNumId w:val="21"/>
+  </w:num>
+  <w:num w:numId="35">
+    <w:abstractNumId w:val="17"/>
+  </w:num>
+  <w:num w:numId="36">
+    <w:abstractNumId w:val="26"/>
   </w:num>
 </w:numbering>
 </file>
@@ -5210,8 +8969,9 @@
     <w:panose1 w:val="020B0604030504040204"/>
     <w:charset w:val="00"/>
     <w:family w:val="swiss"/>
+    <w:notTrueType/>
     <w:pitch w:val="variable"/>
-    <w:sig w:usb0="E1002EFF" w:usb1="C000605B" w:usb2="00000029" w:usb3="00000000" w:csb0="000101FF" w:csb1="00000000"/>
+    <w:sig w:usb0="00000003" w:usb1="00000000" w:usb2="00000000" w:usb3="00000000" w:csb0="00000001" w:csb1="00000000"/>
   </w:font>
 </w:fonts>
 </file>
@@ -5229,10 +8989,15 @@
     <w:rsid w:val="0006570C"/>
     <w:rsid w:val="001F5AC0"/>
     <w:rsid w:val="00334AB2"/>
+    <w:rsid w:val="005B1D55"/>
+    <w:rsid w:val="00703FE7"/>
     <w:rsid w:val="00737826"/>
+    <w:rsid w:val="009805E2"/>
+    <w:rsid w:val="00A44125"/>
     <w:rsid w:val="00BA20DB"/>
     <w:rsid w:val="00CF5A48"/>
     <w:rsid w:val="00EE3603"/>
+    <w:rsid w:val="00F061D4"/>
   </w:rsids>
   <m:mathPr>
     <m:mathFont m:val="Cambria Math"/>

</xml_diff>